<commit_message>
worked through the WO form with Jeff's suggested sectioning changes. Presented 2 options to Jeff. This is the checkin of that work
</commit_message>
<xml_diff>
--- a/FM/AA-FORMS/AA-WO/2021/WO - Aircraft - MASTER - Plain.docx
+++ b/FM/AA-FORMS/AA-WO/2021/WO - Aircraft - MASTER - Plain.docx
@@ -6,35 +6,47 @@
       <w:pPr>
         <w:ind w:left="-990" w:right="-720"/>
         <w:rPr>
+          <w:rFonts w:ascii="Calibri" w:hAnsi="Calibri"/>
+          <w:color w:val="000000" w:themeColor="text1"/>
           <w:sz w:val="21"/>
         </w:rPr>
       </w:pPr>
       <w:r>
         <w:rPr>
+          <w:rFonts w:ascii="Calibri" w:hAnsi="Calibri"/>
+          <w:color w:val="000000" w:themeColor="text1"/>
           <w:sz w:val="21"/>
         </w:rPr>
         <w:t xml:space="preserve">Customer: </w:t>
       </w:r>
       <w:r>
         <w:rPr>
-          <w:sz w:val="21"/>
-        </w:rPr>
-        <w:tab/>
-      </w:r>
-      <w:r>
-        <w:rPr>
-          <w:sz w:val="21"/>
-        </w:rPr>
-        <w:tab/>
-      </w:r>
-      <w:r>
-        <w:rPr>
-          <w:sz w:val="21"/>
-        </w:rPr>
-        <w:tab/>
-      </w:r>
-      <w:r>
-        <w:rPr>
+          <w:rFonts w:ascii="Calibri" w:hAnsi="Calibri"/>
+          <w:color w:val="000000" w:themeColor="text1"/>
+          <w:sz w:val="21"/>
+        </w:rPr>
+        <w:tab/>
+      </w:r>
+      <w:r>
+        <w:rPr>
+          <w:rFonts w:ascii="Calibri" w:hAnsi="Calibri"/>
+          <w:color w:val="000000" w:themeColor="text1"/>
+          <w:sz w:val="21"/>
+        </w:rPr>
+        <w:tab/>
+      </w:r>
+      <w:r>
+        <w:rPr>
+          <w:rFonts w:ascii="Calibri" w:hAnsi="Calibri"/>
+          <w:color w:val="000000" w:themeColor="text1"/>
+          <w:sz w:val="21"/>
+        </w:rPr>
+        <w:tab/>
+      </w:r>
+      <w:r>
+        <w:rPr>
+          <w:rFonts w:ascii="Calibri" w:hAnsi="Calibri"/>
+          <w:color w:val="000000" w:themeColor="text1"/>
           <w:sz w:val="21"/>
         </w:rPr>
         <w:tab/>
@@ -45,41 +57,55 @@
       <w:pPr>
         <w:ind w:left="-990" w:right="-720"/>
         <w:rPr>
+          <w:rFonts w:ascii="Calibri" w:hAnsi="Calibri"/>
+          <w:color w:val="000000" w:themeColor="text1"/>
           <w:sz w:val="21"/>
         </w:rPr>
       </w:pPr>
       <w:r>
         <w:rPr>
+          <w:rFonts w:ascii="Calibri" w:hAnsi="Calibri"/>
+          <w:color w:val="000000" w:themeColor="text1"/>
           <w:sz w:val="21"/>
         </w:rPr>
         <w:t xml:space="preserve">Phone: </w:t>
       </w:r>
       <w:r>
         <w:rPr>
-          <w:sz w:val="21"/>
-        </w:rPr>
-        <w:tab/>
-      </w:r>
-      <w:r>
-        <w:rPr>
-          <w:sz w:val="21"/>
-        </w:rPr>
-        <w:tab/>
-      </w:r>
-      <w:r>
-        <w:rPr>
-          <w:sz w:val="21"/>
-        </w:rPr>
-        <w:tab/>
-      </w:r>
-      <w:r>
-        <w:rPr>
-          <w:sz w:val="21"/>
-        </w:rPr>
-        <w:tab/>
-      </w:r>
-      <w:r>
-        <w:rPr>
+          <w:rFonts w:ascii="Calibri" w:hAnsi="Calibri"/>
+          <w:color w:val="000000" w:themeColor="text1"/>
+          <w:sz w:val="21"/>
+        </w:rPr>
+        <w:tab/>
+      </w:r>
+      <w:r>
+        <w:rPr>
+          <w:rFonts w:ascii="Calibri" w:hAnsi="Calibri"/>
+          <w:color w:val="000000" w:themeColor="text1"/>
+          <w:sz w:val="21"/>
+        </w:rPr>
+        <w:tab/>
+      </w:r>
+      <w:r>
+        <w:rPr>
+          <w:rFonts w:ascii="Calibri" w:hAnsi="Calibri"/>
+          <w:color w:val="000000" w:themeColor="text1"/>
+          <w:sz w:val="21"/>
+        </w:rPr>
+        <w:tab/>
+      </w:r>
+      <w:r>
+        <w:rPr>
+          <w:rFonts w:ascii="Calibri" w:hAnsi="Calibri"/>
+          <w:color w:val="000000" w:themeColor="text1"/>
+          <w:sz w:val="21"/>
+        </w:rPr>
+        <w:tab/>
+      </w:r>
+      <w:r>
+        <w:rPr>
+          <w:rFonts w:ascii="Calibri" w:hAnsi="Calibri"/>
+          <w:color w:val="000000" w:themeColor="text1"/>
           <w:sz w:val="21"/>
         </w:rPr>
         <w:tab/>
@@ -93,29 +119,39 @@
         </w:pBdr>
         <w:ind w:left="-990" w:right="-720"/>
         <w:rPr>
+          <w:rFonts w:ascii="Calibri" w:hAnsi="Calibri"/>
+          <w:color w:val="000000" w:themeColor="text1"/>
           <w:sz w:val="21"/>
         </w:rPr>
       </w:pPr>
       <w:r>
         <w:rPr>
+          <w:rFonts w:ascii="Calibri" w:hAnsi="Calibri"/>
+          <w:color w:val="000000" w:themeColor="text1"/>
           <w:sz w:val="21"/>
         </w:rPr>
         <w:t>Aircraft</w:t>
       </w:r>
       <w:r>
         <w:rPr>
-          <w:sz w:val="21"/>
-        </w:rPr>
-        <w:tab/>
-      </w:r>
-      <w:r>
-        <w:rPr>
-          <w:sz w:val="21"/>
-        </w:rPr>
-        <w:tab/>
-      </w:r>
-      <w:r>
-        <w:rPr>
+          <w:rFonts w:ascii="Calibri" w:hAnsi="Calibri"/>
+          <w:color w:val="000000" w:themeColor="text1"/>
+          <w:sz w:val="21"/>
+        </w:rPr>
+        <w:tab/>
+      </w:r>
+      <w:r>
+        <w:rPr>
+          <w:rFonts w:ascii="Calibri" w:hAnsi="Calibri"/>
+          <w:color w:val="000000" w:themeColor="text1"/>
+          <w:sz w:val="21"/>
+        </w:rPr>
+        <w:tab/>
+      </w:r>
+      <w:r>
+        <w:rPr>
+          <w:rFonts w:ascii="Calibri" w:hAnsi="Calibri"/>
+          <w:color w:val="000000" w:themeColor="text1"/>
           <w:sz w:val="21"/>
         </w:rPr>
         <w:tab/>
@@ -123,48 +159,64 @@
       </w:r>
       <w:r>
         <w:rPr>
-          <w:sz w:val="21"/>
-        </w:rPr>
-        <w:tab/>
-      </w:r>
-      <w:r>
-        <w:rPr>
-          <w:sz w:val="21"/>
-        </w:rPr>
-        <w:tab/>
-      </w:r>
-      <w:r>
-        <w:rPr>
-          <w:sz w:val="21"/>
-        </w:rPr>
-        <w:tab/>
-      </w:r>
-      <w:r>
-        <w:rPr>
-          <w:sz w:val="21"/>
-        </w:rPr>
-        <w:tab/>
-      </w:r>
-      <w:r>
-        <w:rPr>
+          <w:rFonts w:ascii="Calibri" w:hAnsi="Calibri"/>
+          <w:color w:val="000000" w:themeColor="text1"/>
+          <w:sz w:val="21"/>
+        </w:rPr>
+        <w:tab/>
+      </w:r>
+      <w:r>
+        <w:rPr>
+          <w:rFonts w:ascii="Calibri" w:hAnsi="Calibri"/>
+          <w:color w:val="000000" w:themeColor="text1"/>
+          <w:sz w:val="21"/>
+        </w:rPr>
+        <w:tab/>
+      </w:r>
+      <w:r>
+        <w:rPr>
+          <w:rFonts w:ascii="Calibri" w:hAnsi="Calibri"/>
+          <w:color w:val="000000" w:themeColor="text1"/>
+          <w:sz w:val="21"/>
+        </w:rPr>
+        <w:tab/>
+      </w:r>
+      <w:r>
+        <w:rPr>
+          <w:rFonts w:ascii="Calibri" w:hAnsi="Calibri"/>
+          <w:color w:val="000000" w:themeColor="text1"/>
+          <w:sz w:val="21"/>
+        </w:rPr>
+        <w:tab/>
+      </w:r>
+      <w:r>
+        <w:rPr>
+          <w:rFonts w:ascii="Calibri" w:hAnsi="Calibri"/>
+          <w:color w:val="000000" w:themeColor="text1"/>
           <w:sz w:val="21"/>
         </w:rPr>
         <w:t xml:space="preserve">Open Date: </w:t>
       </w:r>
       <w:r>
         <w:rPr>
-          <w:sz w:val="21"/>
-        </w:rPr>
-        <w:tab/>
-      </w:r>
-      <w:r>
-        <w:rPr>
-          <w:sz w:val="21"/>
-        </w:rPr>
-        <w:tab/>
-      </w:r>
-      <w:r>
-        <w:rPr>
+          <w:rFonts w:ascii="Calibri" w:hAnsi="Calibri"/>
+          <w:color w:val="000000" w:themeColor="text1"/>
+          <w:sz w:val="21"/>
+        </w:rPr>
+        <w:tab/>
+      </w:r>
+      <w:r>
+        <w:rPr>
+          <w:rFonts w:ascii="Calibri" w:hAnsi="Calibri"/>
+          <w:color w:val="000000" w:themeColor="text1"/>
+          <w:sz w:val="21"/>
+        </w:rPr>
+        <w:tab/>
+      </w:r>
+      <w:r>
+        <w:rPr>
+          <w:rFonts w:ascii="Calibri" w:hAnsi="Calibri"/>
+          <w:color w:val="000000" w:themeColor="text1"/>
           <w:sz w:val="21"/>
         </w:rPr>
         <w:tab/>
@@ -175,29 +227,47 @@
       <w:pPr>
         <w:ind w:left="-990" w:right="-720"/>
         <w:rPr>
+          <w:rFonts w:ascii="Calibri" w:hAnsi="Calibri"/>
+          <w:color w:val="000000" w:themeColor="text1"/>
           <w:sz w:val="21"/>
         </w:rPr>
       </w:pPr>
       <w:r>
         <w:rPr>
+          <w:rFonts w:ascii="Calibri" w:hAnsi="Calibri"/>
+          <w:color w:val="000000" w:themeColor="text1"/>
           <w:sz w:val="21"/>
         </w:rPr>
         <w:t>Make</w:t>
       </w:r>
       <w:r>
         <w:rPr>
-          <w:sz w:val="21"/>
-        </w:rPr>
-        <w:tab/>
-      </w:r>
-      <w:r>
-        <w:rPr>
-          <w:sz w:val="21"/>
-        </w:rPr>
-        <w:tab/>
-      </w:r>
-      <w:r>
-        <w:rPr>
+          <w:rFonts w:ascii="Calibri" w:hAnsi="Calibri"/>
+          <w:color w:val="000000" w:themeColor="text1"/>
+          <w:sz w:val="21"/>
+        </w:rPr>
+        <w:t>:</w:t>
+      </w:r>
+      <w:r>
+        <w:rPr>
+          <w:rFonts w:ascii="Calibri" w:hAnsi="Calibri"/>
+          <w:color w:val="000000" w:themeColor="text1"/>
+          <w:sz w:val="21"/>
+        </w:rPr>
+        <w:tab/>
+      </w:r>
+      <w:r>
+        <w:rPr>
+          <w:rFonts w:ascii="Calibri" w:hAnsi="Calibri"/>
+          <w:color w:val="000000" w:themeColor="text1"/>
+          <w:sz w:val="21"/>
+        </w:rPr>
+        <w:tab/>
+      </w:r>
+      <w:r>
+        <w:rPr>
+          <w:rFonts w:ascii="Calibri" w:hAnsi="Calibri"/>
+          <w:color w:val="000000" w:themeColor="text1"/>
           <w:sz w:val="21"/>
         </w:rPr>
         <w:tab/>
@@ -205,73 +275,119 @@
       </w:r>
       <w:r>
         <w:rPr>
-          <w:sz w:val="21"/>
-        </w:rPr>
-        <w:tab/>
-      </w:r>
-      <w:r>
-        <w:rPr>
-          <w:sz w:val="21"/>
-        </w:rPr>
-        <w:tab/>
-      </w:r>
-      <w:r>
-        <w:rPr>
-          <w:sz w:val="21"/>
-        </w:rPr>
-        <w:tab/>
-      </w:r>
-      <w:r>
-        <w:rPr>
-          <w:sz w:val="21"/>
-        </w:rPr>
-        <w:tab/>
-        <w:t>Notes:</w:t>
+          <w:rFonts w:ascii="Calibri" w:hAnsi="Calibri"/>
+          <w:color w:val="000000" w:themeColor="text1"/>
+          <w:sz w:val="21"/>
+        </w:rPr>
+        <w:t>:</w:t>
+      </w:r>
+      <w:r>
+        <w:rPr>
+          <w:rFonts w:ascii="Calibri" w:hAnsi="Calibri"/>
+          <w:color w:val="000000" w:themeColor="text1"/>
+          <w:sz w:val="21"/>
+        </w:rPr>
+        <w:tab/>
+      </w:r>
+      <w:r>
+        <w:rPr>
+          <w:rFonts w:ascii="Calibri" w:hAnsi="Calibri"/>
+          <w:color w:val="000000" w:themeColor="text1"/>
+          <w:sz w:val="21"/>
+        </w:rPr>
+        <w:tab/>
+      </w:r>
+      <w:r>
+        <w:rPr>
+          <w:rFonts w:ascii="Calibri" w:hAnsi="Calibri"/>
+          <w:color w:val="000000" w:themeColor="text1"/>
+          <w:sz w:val="21"/>
+        </w:rPr>
+        <w:tab/>
+      </w:r>
+      <w:r>
+        <w:rPr>
+          <w:rFonts w:ascii="Calibri" w:hAnsi="Calibri"/>
+          <w:color w:val="000000" w:themeColor="text1"/>
+          <w:sz w:val="21"/>
+        </w:rPr>
+        <w:tab/>
+        <w:t>Notes</w:t>
       </w:r>
     </w:p>
     <w:p>
       <w:pPr>
         <w:ind w:left="-990" w:right="-720"/>
         <w:rPr>
+          <w:rFonts w:ascii="Calibri" w:hAnsi="Calibri"/>
+          <w:color w:val="000000" w:themeColor="text1"/>
           <w:sz w:val="21"/>
         </w:rPr>
       </w:pPr>
       <w:r>
         <w:rPr>
-          <w:sz w:val="21"/>
-        </w:rPr>
-        <w:t>Reg/PN:</w:t>
-      </w:r>
-      <w:r>
-        <w:rPr>
-          <w:sz w:val="21"/>
-        </w:rPr>
-        <w:tab/>
-      </w:r>
-      <w:r>
-        <w:rPr>
-          <w:sz w:val="21"/>
-        </w:rPr>
-        <w:tab/>
-      </w:r>
-      <w:r>
-        <w:rPr>
-          <w:sz w:val="21"/>
-        </w:rPr>
-        <w:tab/>
-        <w:t>SN:</w:t>
+          <w:rFonts w:ascii="Calibri" w:hAnsi="Calibri"/>
+          <w:color w:val="000000" w:themeColor="text1"/>
+          <w:sz w:val="21"/>
+        </w:rPr>
+        <w:t>Reg/PN</w:t>
+      </w:r>
+      <w:r>
+        <w:rPr>
+          <w:rFonts w:ascii="Calibri" w:hAnsi="Calibri"/>
+          <w:color w:val="000000" w:themeColor="text1"/>
+          <w:sz w:val="21"/>
+        </w:rPr>
+        <w:t>:</w:t>
+      </w:r>
+      <w:r>
+        <w:rPr>
+          <w:rFonts w:ascii="Calibri" w:hAnsi="Calibri"/>
+          <w:color w:val="000000" w:themeColor="text1"/>
+          <w:sz w:val="21"/>
+        </w:rPr>
+        <w:tab/>
+      </w:r>
+      <w:r>
+        <w:rPr>
+          <w:rFonts w:ascii="Calibri" w:hAnsi="Calibri"/>
+          <w:color w:val="000000" w:themeColor="text1"/>
+          <w:sz w:val="21"/>
+        </w:rPr>
+        <w:tab/>
+      </w:r>
+      <w:r>
+        <w:rPr>
+          <w:rFonts w:ascii="Calibri" w:hAnsi="Calibri"/>
+          <w:color w:val="000000" w:themeColor="text1"/>
+          <w:sz w:val="21"/>
+        </w:rPr>
+        <w:tab/>
+        <w:t>SN</w:t>
+      </w:r>
+      <w:r>
+        <w:rPr>
+          <w:rFonts w:ascii="Calibri" w:hAnsi="Calibri"/>
+          <w:color w:val="000000" w:themeColor="text1"/>
+          <w:sz w:val="21"/>
+        </w:rPr>
+        <w:t>:</w:t>
       </w:r>
     </w:p>
     <w:p>
       <w:pPr>
         <w:ind w:left="-990" w:right="-720"/>
         <w:rPr>
+          <w:rFonts w:ascii="Calibri" w:hAnsi="Calibri"/>
+          <w:color w:val="000000" w:themeColor="text1"/>
           <w:sz w:val="21"/>
           <w:u w:val="single"/>
         </w:rPr>
       </w:pPr>
       <w:r>
         <w:rPr>
+          <w:rFonts w:ascii="Calibri" w:hAnsi="Calibri"/>
+          <w:color w:val="000000" w:themeColor="text1"/>
           <w:sz w:val="21"/>
           <w:u w:val="single"/>
         </w:rPr>
@@ -282,6 +398,8 @@
       <w:pPr>
         <w:ind w:left="-990" w:right="-720"/>
         <w:rPr>
+          <w:rFonts w:ascii="Calibri" w:hAnsi="Calibri"/>
+          <w:color w:val="000000" w:themeColor="text1"/>
           <w:sz w:val="21"/>
         </w:rPr>
       </w:pPr>
@@ -290,6 +408,8 @@
       <w:pPr>
         <w:ind w:left="-990" w:right="-720"/>
         <w:rPr>
+          <w:rFonts w:ascii="Calibri" w:hAnsi="Calibri"/>
+          <w:color w:val="000000" w:themeColor="text1"/>
           <w:sz w:val="21"/>
         </w:rPr>
       </w:pPr>
@@ -298,6 +418,8 @@
       <w:pPr>
         <w:ind w:left="-990" w:right="-720"/>
         <w:rPr>
+          <w:rFonts w:ascii="Calibri" w:hAnsi="Calibri"/>
+          <w:color w:val="000000" w:themeColor="text1"/>
           <w:sz w:val="21"/>
         </w:rPr>
       </w:pPr>
@@ -306,6 +428,8 @@
       <w:pPr>
         <w:ind w:left="-990" w:right="-720"/>
         <w:rPr>
+          <w:rFonts w:ascii="Calibri" w:hAnsi="Calibri"/>
+          <w:color w:val="000000" w:themeColor="text1"/>
           <w:sz w:val="21"/>
         </w:rPr>
       </w:pPr>
@@ -314,11 +438,15 @@
       <w:pPr>
         <w:ind w:left="-990" w:right="-720"/>
         <w:rPr>
+          <w:rFonts w:ascii="Calibri" w:hAnsi="Calibri"/>
+          <w:color w:val="000000" w:themeColor="text1"/>
           <w:sz w:val="21"/>
         </w:rPr>
       </w:pPr>
       <w:r>
         <w:rPr>
+          <w:rFonts w:ascii="Calibri" w:hAnsi="Calibri"/>
+          <w:color w:val="000000" w:themeColor="text1"/>
           <w:sz w:val="21"/>
           <w:u w:val="single"/>
         </w:rPr>
@@ -326,54 +454,72 @@
       </w:r>
       <w:r>
         <w:rPr>
+          <w:rFonts w:ascii="Calibri" w:hAnsi="Calibri"/>
+          <w:color w:val="000000" w:themeColor="text1"/>
           <w:sz w:val="21"/>
         </w:rPr>
         <w:t xml:space="preserve"> </w:t>
       </w:r>
       <w:r>
         <w:rPr>
-          <w:sz w:val="21"/>
-        </w:rPr>
-        <w:tab/>
-      </w:r>
-      <w:r>
-        <w:rPr>
+          <w:rFonts w:ascii="Calibri" w:hAnsi="Calibri"/>
+          <w:color w:val="000000" w:themeColor="text1"/>
+          <w:sz w:val="21"/>
+        </w:rPr>
+        <w:tab/>
+      </w:r>
+      <w:r>
+        <w:rPr>
+          <w:rFonts w:ascii="Calibri" w:hAnsi="Calibri"/>
+          <w:color w:val="000000" w:themeColor="text1"/>
           <w:sz w:val="21"/>
         </w:rPr>
         <w:t xml:space="preserve">      </w:t>
       </w:r>
       <w:r>
         <w:rPr>
+          <w:rFonts w:ascii="Calibri" w:hAnsi="Calibri"/>
+          <w:color w:val="000000" w:themeColor="text1"/>
           <w:sz w:val="21"/>
         </w:rPr>
         <w:t>Yes</w:t>
       </w:r>
       <w:r>
         <w:rPr>
-          <w:sz w:val="21"/>
-        </w:rPr>
-        <w:tab/>
-      </w:r>
-      <w:r>
-        <w:rPr>
+          <w:rFonts w:ascii="Calibri" w:hAnsi="Calibri"/>
+          <w:color w:val="000000" w:themeColor="text1"/>
+          <w:sz w:val="21"/>
+        </w:rPr>
+        <w:tab/>
+      </w:r>
+      <w:r>
+        <w:rPr>
+          <w:rFonts w:ascii="Calibri" w:hAnsi="Calibri"/>
+          <w:color w:val="000000" w:themeColor="text1"/>
           <w:sz w:val="21"/>
         </w:rPr>
         <w:t xml:space="preserve">      </w:t>
       </w:r>
       <w:r>
         <w:rPr>
+          <w:rFonts w:ascii="Calibri" w:hAnsi="Calibri"/>
+          <w:color w:val="000000" w:themeColor="text1"/>
           <w:sz w:val="21"/>
         </w:rPr>
         <w:t>No</w:t>
       </w:r>
       <w:r>
         <w:rPr>
-          <w:sz w:val="21"/>
-        </w:rPr>
-        <w:tab/>
-      </w:r>
-      <w:r>
-        <w:rPr>
+          <w:rFonts w:ascii="Calibri" w:hAnsi="Calibri"/>
+          <w:color w:val="000000" w:themeColor="text1"/>
+          <w:sz w:val="21"/>
+        </w:rPr>
+        <w:tab/>
+      </w:r>
+      <w:r>
+        <w:rPr>
+          <w:rFonts w:ascii="Calibri" w:hAnsi="Calibri"/>
+          <w:color w:val="000000" w:themeColor="text1"/>
           <w:sz w:val="21"/>
         </w:rPr>
         <w:tab/>
@@ -381,6 +527,8 @@
       </w:r>
       <w:r>
         <w:rPr>
+          <w:rFonts w:ascii="Calibri" w:hAnsi="Calibri"/>
+          <w:color w:val="000000" w:themeColor="text1"/>
           <w:sz w:val="21"/>
         </w:rPr>
         <w:tab/>
@@ -388,6 +536,8 @@
       </w:r>
       <w:r>
         <w:rPr>
+          <w:rFonts w:ascii="Calibri" w:hAnsi="Calibri"/>
+          <w:color w:val="000000" w:themeColor="text1"/>
           <w:sz w:val="21"/>
         </w:rPr>
         <w:tab/>
@@ -431,11 +581,15 @@
             <w:pPr>
               <w:ind w:right="-720"/>
               <w:rPr>
+                <w:rFonts w:ascii="Calibri" w:hAnsi="Calibri"/>
+                <w:color w:val="000000" w:themeColor="text1"/>
                 <w:sz w:val="21"/>
               </w:rPr>
             </w:pPr>
             <w:r>
               <w:rPr>
+                <w:rFonts w:ascii="Calibri" w:hAnsi="Calibri"/>
+                <w:color w:val="000000" w:themeColor="text1"/>
                 <w:sz w:val="21"/>
               </w:rPr>
               <w:t>Preliminary Insp</w:t>
@@ -451,11 +605,15 @@
             <w:pPr>
               <w:ind w:right="-720"/>
               <w:rPr>
+                <w:rFonts w:ascii="Calibri" w:hAnsi="Calibri"/>
+                <w:color w:val="000000" w:themeColor="text1"/>
                 <w:sz w:val="21"/>
               </w:rPr>
             </w:pPr>
             <w:r>
               <w:rPr>
+                <w:rFonts w:ascii="Calibri" w:hAnsi="Calibri"/>
+                <w:color w:val="000000" w:themeColor="text1"/>
                 <w:sz w:val="21"/>
               </w:rPr>
               <w:t>In Progress 1</w:t>
@@ -471,11 +629,15 @@
             <w:pPr>
               <w:ind w:right="-720"/>
               <w:rPr>
+                <w:rFonts w:ascii="Calibri" w:hAnsi="Calibri"/>
+                <w:color w:val="000000" w:themeColor="text1"/>
                 <w:sz w:val="21"/>
               </w:rPr>
             </w:pPr>
             <w:r>
               <w:rPr>
+                <w:rFonts w:ascii="Calibri" w:hAnsi="Calibri"/>
+                <w:color w:val="000000" w:themeColor="text1"/>
                 <w:sz w:val="21"/>
               </w:rPr>
               <w:t>In Progress 2</w:t>
@@ -491,11 +653,15 @@
             <w:pPr>
               <w:ind w:right="-720"/>
               <w:rPr>
+                <w:rFonts w:ascii="Calibri" w:hAnsi="Calibri"/>
+                <w:color w:val="000000" w:themeColor="text1"/>
                 <w:sz w:val="21"/>
               </w:rPr>
             </w:pPr>
             <w:r>
               <w:rPr>
+                <w:rFonts w:ascii="Calibri" w:hAnsi="Calibri"/>
+                <w:color w:val="000000" w:themeColor="text1"/>
                 <w:sz w:val="21"/>
               </w:rPr>
               <w:t>In Progress 3</w:t>
@@ -511,11 +677,15 @@
             <w:pPr>
               <w:ind w:right="-720"/>
               <w:rPr>
+                <w:rFonts w:ascii="Calibri" w:hAnsi="Calibri"/>
+                <w:color w:val="000000" w:themeColor="text1"/>
                 <w:sz w:val="21"/>
               </w:rPr>
             </w:pPr>
             <w:r>
               <w:rPr>
+                <w:rFonts w:ascii="Calibri" w:hAnsi="Calibri"/>
+                <w:color w:val="000000" w:themeColor="text1"/>
                 <w:sz w:val="21"/>
               </w:rPr>
               <w:t>Final Inspection</w:t>
@@ -530,11 +700,15 @@
             <w:pPr>
               <w:ind w:right="-720"/>
               <w:rPr>
+                <w:rFonts w:ascii="Calibri" w:hAnsi="Calibri"/>
+                <w:color w:val="000000" w:themeColor="text1"/>
                 <w:sz w:val="21"/>
               </w:rPr>
             </w:pPr>
             <w:r>
               <w:rPr>
+                <w:rFonts w:ascii="Calibri" w:hAnsi="Calibri"/>
+                <w:color w:val="000000" w:themeColor="text1"/>
                 <w:sz w:val="21"/>
               </w:rPr>
               <w:t>Hidden Damage</w:t>
@@ -555,6 +729,8 @@
             <w:pPr>
               <w:ind w:right="-720"/>
               <w:rPr>
+                <w:rFonts w:ascii="Calibri" w:hAnsi="Calibri"/>
+                <w:color w:val="000000" w:themeColor="text1"/>
                 <w:sz w:val="21"/>
               </w:rPr>
             </w:pPr>
@@ -569,6 +745,8 @@
             <w:pPr>
               <w:ind w:right="-720"/>
               <w:rPr>
+                <w:rFonts w:ascii="Calibri" w:hAnsi="Calibri"/>
+                <w:color w:val="000000" w:themeColor="text1"/>
                 <w:sz w:val="21"/>
               </w:rPr>
             </w:pPr>
@@ -583,6 +761,8 @@
             <w:pPr>
               <w:ind w:right="-720"/>
               <w:rPr>
+                <w:rFonts w:ascii="Calibri" w:hAnsi="Calibri"/>
+                <w:color w:val="000000" w:themeColor="text1"/>
                 <w:sz w:val="21"/>
               </w:rPr>
             </w:pPr>
@@ -597,6 +777,8 @@
             <w:pPr>
               <w:ind w:right="-720"/>
               <w:rPr>
+                <w:rFonts w:ascii="Calibri" w:hAnsi="Calibri"/>
+                <w:color w:val="000000" w:themeColor="text1"/>
                 <w:sz w:val="21"/>
               </w:rPr>
             </w:pPr>
@@ -611,6 +793,8 @@
             <w:pPr>
               <w:ind w:right="-720"/>
               <w:rPr>
+                <w:rFonts w:ascii="Calibri" w:hAnsi="Calibri"/>
+                <w:color w:val="000000" w:themeColor="text1"/>
                 <w:sz w:val="21"/>
               </w:rPr>
             </w:pPr>
@@ -624,6 +808,8 @@
             <w:pPr>
               <w:ind w:right="-720"/>
               <w:rPr>
+                <w:rFonts w:ascii="Calibri" w:hAnsi="Calibri"/>
+                <w:color w:val="000000" w:themeColor="text1"/>
                 <w:sz w:val="21"/>
               </w:rPr>
             </w:pPr>
@@ -646,12 +832,16 @@
             <w:pPr>
               <w:ind w:left="-19" w:right="-720"/>
               <w:rPr>
+                <w:rFonts w:ascii="Calibri" w:hAnsi="Calibri"/>
+                <w:color w:val="000000" w:themeColor="text1"/>
                 <w:sz w:val="21"/>
                 <w:u w:val="single"/>
               </w:rPr>
             </w:pPr>
             <w:r>
               <w:rPr>
+                <w:rFonts w:ascii="Calibri" w:hAnsi="Calibri"/>
+                <w:color w:val="000000" w:themeColor="text1"/>
                 <w:sz w:val="21"/>
                 <w:u w:val="single"/>
               </w:rPr>
@@ -659,6 +849,8 @@
             </w:r>
             <w:r>
               <w:rPr>
+                <w:rFonts w:ascii="Calibri" w:hAnsi="Calibri"/>
+                <w:color w:val="000000" w:themeColor="text1"/>
                 <w:sz w:val="21"/>
                 <w:u w:val="single"/>
               </w:rPr>
@@ -669,31 +861,41 @@
             <w:pPr>
               <w:ind w:right="-720"/>
               <w:rPr>
-                <w:sz w:val="21"/>
-              </w:rPr>
-            </w:pPr>
-          </w:p>
-          <w:p>
-            <w:pPr>
-              <w:ind w:right="-720"/>
-              <w:rPr>
+                <w:rFonts w:ascii="Calibri" w:hAnsi="Calibri"/>
+                <w:color w:val="000000" w:themeColor="text1"/>
+                <w:sz w:val="21"/>
+              </w:rPr>
+            </w:pPr>
+          </w:p>
+          <w:p>
+            <w:pPr>
+              <w:ind w:right="-720"/>
+              <w:rPr>
+                <w:rFonts w:ascii="Calibri" w:hAnsi="Calibri"/>
+                <w:color w:val="000000" w:themeColor="text1"/>
                 <w:sz w:val="21"/>
               </w:rPr>
             </w:pPr>
             <w:r>
               <w:rPr>
+                <w:rFonts w:ascii="Calibri" w:hAnsi="Calibri"/>
+                <w:color w:val="000000" w:themeColor="text1"/>
                 <w:sz w:val="21"/>
               </w:rPr>
               <w:t xml:space="preserve">MFGR.        </w:t>
             </w:r>
             <w:r>
               <w:rPr>
+                <w:rFonts w:ascii="Calibri" w:hAnsi="Calibri"/>
+                <w:color w:val="000000" w:themeColor="text1"/>
                 <w:sz w:val="21"/>
               </w:rPr>
               <w:t xml:space="preserve">  </w:t>
             </w:r>
             <w:r>
               <w:rPr>
+                <w:rFonts w:ascii="Calibri" w:hAnsi="Calibri"/>
+                <w:color w:val="000000" w:themeColor="text1"/>
                 <w:sz w:val="21"/>
               </w:rPr>
               <w:t>Model/</w:t>
@@ -701,6 +903,8 @@
             <w:proofErr w:type="spellStart"/>
             <w:r>
               <w:rPr>
+                <w:rFonts w:ascii="Calibri" w:hAnsi="Calibri"/>
+                <w:color w:val="000000" w:themeColor="text1"/>
                 <w:sz w:val="21"/>
               </w:rPr>
               <w:t>Desc</w:t>
@@ -708,30 +912,40 @@
             <w:proofErr w:type="spellEnd"/>
             <w:r>
               <w:rPr>
+                <w:rFonts w:ascii="Calibri" w:hAnsi="Calibri"/>
+                <w:color w:val="000000" w:themeColor="text1"/>
                 <w:sz w:val="21"/>
               </w:rPr>
               <w:t xml:space="preserve">. </w:t>
             </w:r>
             <w:r>
               <w:rPr>
+                <w:rFonts w:ascii="Calibri" w:hAnsi="Calibri"/>
+                <w:color w:val="000000" w:themeColor="text1"/>
                 <w:sz w:val="21"/>
               </w:rPr>
               <w:t xml:space="preserve">     </w:t>
             </w:r>
             <w:r>
               <w:rPr>
+                <w:rFonts w:ascii="Calibri" w:hAnsi="Calibri"/>
+                <w:color w:val="000000" w:themeColor="text1"/>
                 <w:sz w:val="21"/>
               </w:rPr>
               <w:t xml:space="preserve">Part Number.                </w:t>
             </w:r>
             <w:r>
               <w:rPr>
+                <w:rFonts w:ascii="Calibri" w:hAnsi="Calibri"/>
+                <w:color w:val="000000" w:themeColor="text1"/>
                 <w:sz w:val="21"/>
               </w:rPr>
               <w:t xml:space="preserve">    </w:t>
             </w:r>
             <w:r>
               <w:rPr>
+                <w:rFonts w:ascii="Calibri" w:hAnsi="Calibri"/>
+                <w:color w:val="000000" w:themeColor="text1"/>
                 <w:sz w:val="21"/>
               </w:rPr>
               <w:t>Serial Number</w:t>
@@ -746,11 +960,15 @@
             <w:pPr>
               <w:ind w:right="-720"/>
               <w:rPr>
+                <w:rFonts w:ascii="Calibri" w:hAnsi="Calibri"/>
+                <w:color w:val="000000" w:themeColor="text1"/>
                 <w:sz w:val="21"/>
               </w:rPr>
             </w:pPr>
             <w:r>
               <w:rPr>
+                <w:rFonts w:ascii="Calibri" w:hAnsi="Calibri"/>
+                <w:color w:val="000000" w:themeColor="text1"/>
                 <w:sz w:val="21"/>
               </w:rPr>
               <w:t>Q</w:t>
@@ -760,11 +978,15 @@
             <w:pPr>
               <w:ind w:right="-720"/>
               <w:rPr>
+                <w:rFonts w:ascii="Calibri" w:hAnsi="Calibri"/>
+                <w:color w:val="000000" w:themeColor="text1"/>
                 <w:sz w:val="21"/>
               </w:rPr>
             </w:pPr>
             <w:r>
               <w:rPr>
+                <w:rFonts w:ascii="Calibri" w:hAnsi="Calibri"/>
+                <w:color w:val="000000" w:themeColor="text1"/>
                 <w:sz w:val="21"/>
               </w:rPr>
               <w:t>T</w:t>
@@ -774,11 +996,15 @@
             <w:pPr>
               <w:ind w:right="-720"/>
               <w:rPr>
+                <w:rFonts w:ascii="Calibri" w:hAnsi="Calibri"/>
+                <w:color w:val="000000" w:themeColor="text1"/>
                 <w:sz w:val="21"/>
               </w:rPr>
             </w:pPr>
             <w:r>
               <w:rPr>
+                <w:rFonts w:ascii="Calibri" w:hAnsi="Calibri"/>
+                <w:color w:val="000000" w:themeColor="text1"/>
                 <w:sz w:val="21"/>
               </w:rPr>
               <w:t>Y</w:t>
@@ -793,19 +1019,25 @@
             <w:pPr>
               <w:ind w:right="-720"/>
               <w:rPr>
-                <w:sz w:val="21"/>
-              </w:rPr>
-            </w:pPr>
-          </w:p>
-          <w:p>
-            <w:pPr>
-              <w:ind w:right="-720"/>
-              <w:rPr>
+                <w:rFonts w:ascii="Calibri" w:hAnsi="Calibri"/>
+                <w:color w:val="000000" w:themeColor="text1"/>
+                <w:sz w:val="21"/>
+              </w:rPr>
+            </w:pPr>
+          </w:p>
+          <w:p>
+            <w:pPr>
+              <w:ind w:right="-720"/>
+              <w:rPr>
+                <w:rFonts w:ascii="Calibri" w:hAnsi="Calibri"/>
+                <w:color w:val="000000" w:themeColor="text1"/>
                 <w:sz w:val="21"/>
               </w:rPr>
             </w:pPr>
             <w:r>
               <w:rPr>
+                <w:rFonts w:ascii="Calibri" w:hAnsi="Calibri"/>
+                <w:color w:val="000000" w:themeColor="text1"/>
                 <w:sz w:val="21"/>
               </w:rPr>
               <w:t>O</w:t>
@@ -815,11 +1047,15 @@
             <w:pPr>
               <w:ind w:right="-720"/>
               <w:rPr>
+                <w:rFonts w:ascii="Calibri" w:hAnsi="Calibri"/>
+                <w:color w:val="000000" w:themeColor="text1"/>
                 <w:sz w:val="21"/>
               </w:rPr>
             </w:pPr>
             <w:r>
               <w:rPr>
+                <w:rFonts w:ascii="Calibri" w:hAnsi="Calibri"/>
+                <w:color w:val="000000" w:themeColor="text1"/>
                 <w:sz w:val="21"/>
               </w:rPr>
               <w:t>N</w:t>
@@ -834,11 +1070,15 @@
             <w:pPr>
               <w:ind w:right="-720"/>
               <w:rPr>
+                <w:rFonts w:ascii="Calibri" w:hAnsi="Calibri"/>
+                <w:color w:val="000000" w:themeColor="text1"/>
                 <w:sz w:val="21"/>
               </w:rPr>
             </w:pPr>
             <w:r>
               <w:rPr>
+                <w:rFonts w:ascii="Calibri" w:hAnsi="Calibri"/>
+                <w:color w:val="000000" w:themeColor="text1"/>
                 <w:sz w:val="21"/>
               </w:rPr>
               <w:t>O</w:t>
@@ -848,11 +1088,15 @@
             <w:pPr>
               <w:ind w:right="-720"/>
               <w:rPr>
+                <w:rFonts w:ascii="Calibri" w:hAnsi="Calibri"/>
+                <w:color w:val="000000" w:themeColor="text1"/>
                 <w:sz w:val="21"/>
               </w:rPr>
             </w:pPr>
             <w:r>
               <w:rPr>
+                <w:rFonts w:ascii="Calibri" w:hAnsi="Calibri"/>
+                <w:color w:val="000000" w:themeColor="text1"/>
                 <w:sz w:val="21"/>
               </w:rPr>
               <w:t>F</w:t>
@@ -862,11 +1106,15 @@
             <w:pPr>
               <w:ind w:right="-720"/>
               <w:rPr>
+                <w:rFonts w:ascii="Calibri" w:hAnsi="Calibri"/>
+                <w:color w:val="000000" w:themeColor="text1"/>
                 <w:sz w:val="21"/>
               </w:rPr>
             </w:pPr>
             <w:r>
               <w:rPr>
+                <w:rFonts w:ascii="Calibri" w:hAnsi="Calibri"/>
+                <w:color w:val="000000" w:themeColor="text1"/>
                 <w:sz w:val="21"/>
               </w:rPr>
               <w:t>F</w:t>
@@ -881,19 +1129,25 @@
             <w:pPr>
               <w:ind w:right="-720"/>
               <w:rPr>
-                <w:sz w:val="21"/>
-              </w:rPr>
-            </w:pPr>
-          </w:p>
-          <w:p>
-            <w:pPr>
-              <w:ind w:right="-720"/>
-              <w:rPr>
+                <w:rFonts w:ascii="Calibri" w:hAnsi="Calibri"/>
+                <w:color w:val="000000" w:themeColor="text1"/>
+                <w:sz w:val="21"/>
+              </w:rPr>
+            </w:pPr>
+          </w:p>
+          <w:p>
+            <w:pPr>
+              <w:ind w:right="-720"/>
+              <w:rPr>
+                <w:rFonts w:ascii="Calibri" w:hAnsi="Calibri"/>
+                <w:color w:val="000000" w:themeColor="text1"/>
                 <w:sz w:val="21"/>
               </w:rPr>
             </w:pPr>
             <w:r>
               <w:rPr>
+                <w:rFonts w:ascii="Calibri" w:hAnsi="Calibri"/>
+                <w:color w:val="000000" w:themeColor="text1"/>
                 <w:sz w:val="21"/>
               </w:rPr>
               <w:t>S</w:t>
@@ -903,11 +1157,15 @@
             <w:pPr>
               <w:ind w:right="-720"/>
               <w:rPr>
+                <w:rFonts w:ascii="Calibri" w:hAnsi="Calibri"/>
+                <w:color w:val="000000" w:themeColor="text1"/>
                 <w:sz w:val="21"/>
               </w:rPr>
             </w:pPr>
             <w:r>
               <w:rPr>
+                <w:rFonts w:ascii="Calibri" w:hAnsi="Calibri"/>
+                <w:color w:val="000000" w:themeColor="text1"/>
                 <w:sz w:val="21"/>
               </w:rPr>
               <w:t>V</w:t>
@@ -922,19 +1180,25 @@
             <w:pPr>
               <w:ind w:right="-720"/>
               <w:rPr>
-                <w:sz w:val="21"/>
-              </w:rPr>
-            </w:pPr>
-          </w:p>
-          <w:p>
-            <w:pPr>
-              <w:ind w:right="-720"/>
-              <w:rPr>
+                <w:rFonts w:ascii="Calibri" w:hAnsi="Calibri"/>
+                <w:color w:val="000000" w:themeColor="text1"/>
+                <w:sz w:val="21"/>
+              </w:rPr>
+            </w:pPr>
+          </w:p>
+          <w:p>
+            <w:pPr>
+              <w:ind w:right="-720"/>
+              <w:rPr>
+                <w:rFonts w:ascii="Calibri" w:hAnsi="Calibri"/>
+                <w:color w:val="000000" w:themeColor="text1"/>
                 <w:sz w:val="21"/>
               </w:rPr>
             </w:pPr>
             <w:r>
               <w:rPr>
+                <w:rFonts w:ascii="Calibri" w:hAnsi="Calibri"/>
+                <w:color w:val="000000" w:themeColor="text1"/>
                 <w:sz w:val="21"/>
               </w:rPr>
               <w:t>R</w:t>
@@ -944,11 +1208,15 @@
             <w:pPr>
               <w:ind w:right="-720"/>
               <w:rPr>
+                <w:rFonts w:ascii="Calibri" w:hAnsi="Calibri"/>
+                <w:color w:val="000000" w:themeColor="text1"/>
                 <w:sz w:val="21"/>
               </w:rPr>
             </w:pPr>
             <w:r>
               <w:rPr>
+                <w:rFonts w:ascii="Calibri" w:hAnsi="Calibri"/>
+                <w:color w:val="000000" w:themeColor="text1"/>
                 <w:sz w:val="21"/>
               </w:rPr>
               <w:t>P</w:t>
@@ -963,27 +1231,35 @@
             <w:pPr>
               <w:ind w:right="-720"/>
               <w:rPr>
-                <w:sz w:val="21"/>
-              </w:rPr>
-            </w:pPr>
-          </w:p>
-          <w:p>
-            <w:pPr>
-              <w:ind w:right="-720"/>
-              <w:rPr>
-                <w:sz w:val="21"/>
-              </w:rPr>
-            </w:pPr>
-          </w:p>
-          <w:p>
-            <w:pPr>
-              <w:ind w:right="-720"/>
-              <w:rPr>
+                <w:rFonts w:ascii="Calibri" w:hAnsi="Calibri"/>
+                <w:color w:val="000000" w:themeColor="text1"/>
+                <w:sz w:val="21"/>
+              </w:rPr>
+            </w:pPr>
+          </w:p>
+          <w:p>
+            <w:pPr>
+              <w:ind w:right="-720"/>
+              <w:rPr>
+                <w:rFonts w:ascii="Calibri" w:hAnsi="Calibri"/>
+                <w:color w:val="000000" w:themeColor="text1"/>
+                <w:sz w:val="21"/>
+              </w:rPr>
+            </w:pPr>
+          </w:p>
+          <w:p>
+            <w:pPr>
+              <w:ind w:right="-720"/>
+              <w:rPr>
+                <w:rFonts w:ascii="Calibri" w:hAnsi="Calibri"/>
+                <w:color w:val="000000" w:themeColor="text1"/>
                 <w:sz w:val="21"/>
               </w:rPr>
             </w:pPr>
             <w:r>
               <w:rPr>
+                <w:rFonts w:ascii="Calibri" w:hAnsi="Calibri"/>
+                <w:color w:val="000000" w:themeColor="text1"/>
                 <w:sz w:val="21"/>
               </w:rPr>
               <w:t xml:space="preserve">Notes / </w:t>
@@ -991,12 +1267,12 @@
             <w:proofErr w:type="spellStart"/>
             <w:r>
               <w:rPr>
+                <w:rFonts w:ascii="Calibri" w:hAnsi="Calibri"/>
+                <w:color w:val="000000" w:themeColor="text1"/>
                 <w:sz w:val="21"/>
               </w:rPr>
               <w:t>Hrs</w:t>
             </w:r>
-            <w:bookmarkStart w:id="0" w:name="_GoBack"/>
-            <w:bookmarkEnd w:id="0"/>
             <w:proofErr w:type="spellEnd"/>
           </w:p>
         </w:tc>
@@ -1016,6 +1292,8 @@
             <w:pPr>
               <w:ind w:right="-720"/>
               <w:rPr>
+                <w:rFonts w:ascii="Calibri" w:hAnsi="Calibri"/>
+                <w:color w:val="000000" w:themeColor="text1"/>
                 <w:sz w:val="21"/>
               </w:rPr>
             </w:pPr>
@@ -1030,6 +1308,8 @@
             <w:pPr>
               <w:ind w:right="-720"/>
               <w:rPr>
+                <w:rFonts w:ascii="Calibri" w:hAnsi="Calibri"/>
+                <w:color w:val="000000" w:themeColor="text1"/>
                 <w:sz w:val="21"/>
               </w:rPr>
             </w:pPr>
@@ -1044,11 +1324,15 @@
             <w:pPr>
               <w:ind w:right="-720"/>
               <w:rPr>
+                <w:rFonts w:ascii="Calibri" w:hAnsi="Calibri"/>
+                <w:color w:val="000000" w:themeColor="text1"/>
                 <w:sz w:val="21"/>
               </w:rPr>
             </w:pPr>
             <w:r>
               <w:rPr>
+                <w:rFonts w:ascii="Calibri" w:hAnsi="Calibri"/>
+                <w:color w:val="000000" w:themeColor="text1"/>
                 <w:sz w:val="21"/>
               </w:rPr>
               <w:t>1234567890123456</w:t>
@@ -1064,11 +1348,15 @@
             <w:pPr>
               <w:ind w:right="-720"/>
               <w:rPr>
+                <w:rFonts w:ascii="Calibri" w:hAnsi="Calibri"/>
+                <w:color w:val="000000" w:themeColor="text1"/>
                 <w:sz w:val="21"/>
               </w:rPr>
             </w:pPr>
             <w:r>
               <w:rPr>
+                <w:rFonts w:ascii="Calibri" w:hAnsi="Calibri"/>
+                <w:color w:val="000000" w:themeColor="text1"/>
                 <w:sz w:val="21"/>
               </w:rPr>
               <w:t>1234567890123</w:t>
@@ -1083,58 +1371,68 @@
             <w:pPr>
               <w:ind w:right="-720"/>
               <w:rPr>
-                <w:sz w:val="21"/>
-              </w:rPr>
-            </w:pPr>
-          </w:p>
-        </w:tc>
-        <w:tc>
-          <w:tcPr>
-            <w:tcW w:w="461" w:type="dxa"/>
-          </w:tcPr>
-          <w:p>
-            <w:pPr>
-              <w:ind w:right="-720"/>
-              <w:rPr>
-                <w:sz w:val="21"/>
-              </w:rPr>
-            </w:pPr>
-          </w:p>
-        </w:tc>
-        <w:tc>
-          <w:tcPr>
-            <w:tcW w:w="461" w:type="dxa"/>
-          </w:tcPr>
-          <w:p>
-            <w:pPr>
-              <w:ind w:right="-720"/>
-              <w:rPr>
-                <w:sz w:val="21"/>
-              </w:rPr>
-            </w:pPr>
-          </w:p>
-        </w:tc>
-        <w:tc>
-          <w:tcPr>
-            <w:tcW w:w="461" w:type="dxa"/>
-          </w:tcPr>
-          <w:p>
-            <w:pPr>
-              <w:ind w:right="-720"/>
-              <w:rPr>
-                <w:sz w:val="21"/>
-              </w:rPr>
-            </w:pPr>
-          </w:p>
-        </w:tc>
-        <w:tc>
-          <w:tcPr>
-            <w:tcW w:w="461" w:type="dxa"/>
-          </w:tcPr>
-          <w:p>
-            <w:pPr>
-              <w:ind w:right="-720"/>
-              <w:rPr>
+                <w:rFonts w:ascii="Calibri" w:hAnsi="Calibri"/>
+                <w:color w:val="000000" w:themeColor="text1"/>
+                <w:sz w:val="21"/>
+              </w:rPr>
+            </w:pPr>
+          </w:p>
+        </w:tc>
+        <w:tc>
+          <w:tcPr>
+            <w:tcW w:w="461" w:type="dxa"/>
+          </w:tcPr>
+          <w:p>
+            <w:pPr>
+              <w:ind w:right="-720"/>
+              <w:rPr>
+                <w:rFonts w:ascii="Calibri" w:hAnsi="Calibri"/>
+                <w:color w:val="000000" w:themeColor="text1"/>
+                <w:sz w:val="21"/>
+              </w:rPr>
+            </w:pPr>
+          </w:p>
+        </w:tc>
+        <w:tc>
+          <w:tcPr>
+            <w:tcW w:w="461" w:type="dxa"/>
+          </w:tcPr>
+          <w:p>
+            <w:pPr>
+              <w:ind w:right="-720"/>
+              <w:rPr>
+                <w:rFonts w:ascii="Calibri" w:hAnsi="Calibri"/>
+                <w:color w:val="000000" w:themeColor="text1"/>
+                <w:sz w:val="21"/>
+              </w:rPr>
+            </w:pPr>
+          </w:p>
+        </w:tc>
+        <w:tc>
+          <w:tcPr>
+            <w:tcW w:w="461" w:type="dxa"/>
+          </w:tcPr>
+          <w:p>
+            <w:pPr>
+              <w:ind w:right="-720"/>
+              <w:rPr>
+                <w:rFonts w:ascii="Calibri" w:hAnsi="Calibri"/>
+                <w:color w:val="000000" w:themeColor="text1"/>
+                <w:sz w:val="21"/>
+              </w:rPr>
+            </w:pPr>
+          </w:p>
+        </w:tc>
+        <w:tc>
+          <w:tcPr>
+            <w:tcW w:w="461" w:type="dxa"/>
+          </w:tcPr>
+          <w:p>
+            <w:pPr>
+              <w:ind w:right="-720"/>
+              <w:rPr>
+                <w:rFonts w:ascii="Calibri" w:hAnsi="Calibri"/>
+                <w:color w:val="000000" w:themeColor="text1"/>
                 <w:sz w:val="21"/>
               </w:rPr>
             </w:pPr>
@@ -1148,6 +1446,8 @@
             <w:pPr>
               <w:ind w:right="-720"/>
               <w:rPr>
+                <w:rFonts w:ascii="Calibri" w:hAnsi="Calibri"/>
+                <w:color w:val="000000" w:themeColor="text1"/>
                 <w:sz w:val="21"/>
               </w:rPr>
             </w:pPr>
@@ -1169,6 +1469,8 @@
             <w:pPr>
               <w:ind w:right="-720"/>
               <w:rPr>
+                <w:rFonts w:ascii="Calibri" w:hAnsi="Calibri"/>
+                <w:color w:val="000000" w:themeColor="text1"/>
                 <w:sz w:val="21"/>
               </w:rPr>
             </w:pPr>
@@ -1183,6 +1485,8 @@
             <w:pPr>
               <w:ind w:right="-720"/>
               <w:rPr>
+                <w:rFonts w:ascii="Calibri" w:hAnsi="Calibri"/>
+                <w:color w:val="000000" w:themeColor="text1"/>
                 <w:sz w:val="21"/>
               </w:rPr>
             </w:pPr>
@@ -1197,6 +1501,8 @@
             <w:pPr>
               <w:ind w:right="-720"/>
               <w:rPr>
+                <w:rFonts w:ascii="Calibri" w:hAnsi="Calibri"/>
+                <w:color w:val="000000" w:themeColor="text1"/>
                 <w:sz w:val="21"/>
               </w:rPr>
             </w:pPr>
@@ -1211,71 +1517,83 @@
             <w:pPr>
               <w:ind w:right="-720"/>
               <w:rPr>
-                <w:sz w:val="21"/>
-              </w:rPr>
-            </w:pPr>
-          </w:p>
-        </w:tc>
-        <w:tc>
-          <w:tcPr>
-            <w:tcW w:w="461" w:type="dxa"/>
-          </w:tcPr>
-          <w:p>
-            <w:pPr>
-              <w:ind w:right="-720"/>
-              <w:rPr>
-                <w:sz w:val="21"/>
-              </w:rPr>
-            </w:pPr>
-          </w:p>
-        </w:tc>
-        <w:tc>
-          <w:tcPr>
-            <w:tcW w:w="461" w:type="dxa"/>
-          </w:tcPr>
-          <w:p>
-            <w:pPr>
-              <w:ind w:right="-720"/>
-              <w:rPr>
-                <w:sz w:val="21"/>
-              </w:rPr>
-            </w:pPr>
-          </w:p>
-        </w:tc>
-        <w:tc>
-          <w:tcPr>
-            <w:tcW w:w="461" w:type="dxa"/>
-          </w:tcPr>
-          <w:p>
-            <w:pPr>
-              <w:ind w:right="-720"/>
-              <w:rPr>
-                <w:sz w:val="21"/>
-              </w:rPr>
-            </w:pPr>
-          </w:p>
-        </w:tc>
-        <w:tc>
-          <w:tcPr>
-            <w:tcW w:w="461" w:type="dxa"/>
-          </w:tcPr>
-          <w:p>
-            <w:pPr>
-              <w:ind w:right="-720"/>
-              <w:rPr>
-                <w:sz w:val="21"/>
-              </w:rPr>
-            </w:pPr>
-          </w:p>
-        </w:tc>
-        <w:tc>
-          <w:tcPr>
-            <w:tcW w:w="461" w:type="dxa"/>
-          </w:tcPr>
-          <w:p>
-            <w:pPr>
-              <w:ind w:right="-720"/>
-              <w:rPr>
+                <w:rFonts w:ascii="Calibri" w:hAnsi="Calibri"/>
+                <w:color w:val="000000" w:themeColor="text1"/>
+                <w:sz w:val="21"/>
+              </w:rPr>
+            </w:pPr>
+          </w:p>
+        </w:tc>
+        <w:tc>
+          <w:tcPr>
+            <w:tcW w:w="461" w:type="dxa"/>
+          </w:tcPr>
+          <w:p>
+            <w:pPr>
+              <w:ind w:right="-720"/>
+              <w:rPr>
+                <w:rFonts w:ascii="Calibri" w:hAnsi="Calibri"/>
+                <w:color w:val="000000" w:themeColor="text1"/>
+                <w:sz w:val="21"/>
+              </w:rPr>
+            </w:pPr>
+          </w:p>
+        </w:tc>
+        <w:tc>
+          <w:tcPr>
+            <w:tcW w:w="461" w:type="dxa"/>
+          </w:tcPr>
+          <w:p>
+            <w:pPr>
+              <w:ind w:right="-720"/>
+              <w:rPr>
+                <w:rFonts w:ascii="Calibri" w:hAnsi="Calibri"/>
+                <w:color w:val="000000" w:themeColor="text1"/>
+                <w:sz w:val="21"/>
+              </w:rPr>
+            </w:pPr>
+          </w:p>
+        </w:tc>
+        <w:tc>
+          <w:tcPr>
+            <w:tcW w:w="461" w:type="dxa"/>
+          </w:tcPr>
+          <w:p>
+            <w:pPr>
+              <w:ind w:right="-720"/>
+              <w:rPr>
+                <w:rFonts w:ascii="Calibri" w:hAnsi="Calibri"/>
+                <w:color w:val="000000" w:themeColor="text1"/>
+                <w:sz w:val="21"/>
+              </w:rPr>
+            </w:pPr>
+          </w:p>
+        </w:tc>
+        <w:tc>
+          <w:tcPr>
+            <w:tcW w:w="461" w:type="dxa"/>
+          </w:tcPr>
+          <w:p>
+            <w:pPr>
+              <w:ind w:right="-720"/>
+              <w:rPr>
+                <w:rFonts w:ascii="Calibri" w:hAnsi="Calibri"/>
+                <w:color w:val="000000" w:themeColor="text1"/>
+                <w:sz w:val="21"/>
+              </w:rPr>
+            </w:pPr>
+          </w:p>
+        </w:tc>
+        <w:tc>
+          <w:tcPr>
+            <w:tcW w:w="461" w:type="dxa"/>
+          </w:tcPr>
+          <w:p>
+            <w:pPr>
+              <w:ind w:right="-720"/>
+              <w:rPr>
+                <w:rFonts w:ascii="Calibri" w:hAnsi="Calibri"/>
+                <w:color w:val="000000" w:themeColor="text1"/>
                 <w:sz w:val="21"/>
               </w:rPr>
             </w:pPr>
@@ -1289,6 +1607,8 @@
             <w:pPr>
               <w:ind w:right="-720"/>
               <w:rPr>
+                <w:rFonts w:ascii="Calibri" w:hAnsi="Calibri"/>
+                <w:color w:val="000000" w:themeColor="text1"/>
                 <w:sz w:val="21"/>
               </w:rPr>
             </w:pPr>
@@ -1310,6 +1630,8 @@
             <w:pPr>
               <w:ind w:right="-720"/>
               <w:rPr>
+                <w:rFonts w:ascii="Calibri" w:hAnsi="Calibri"/>
+                <w:color w:val="000000" w:themeColor="text1"/>
                 <w:sz w:val="21"/>
               </w:rPr>
             </w:pPr>
@@ -1324,6 +1646,8 @@
             <w:pPr>
               <w:ind w:right="-720"/>
               <w:rPr>
+                <w:rFonts w:ascii="Calibri" w:hAnsi="Calibri"/>
+                <w:color w:val="000000" w:themeColor="text1"/>
                 <w:sz w:val="21"/>
               </w:rPr>
             </w:pPr>
@@ -1338,6 +1662,8 @@
             <w:pPr>
               <w:ind w:right="-720"/>
               <w:rPr>
+                <w:rFonts w:ascii="Calibri" w:hAnsi="Calibri"/>
+                <w:color w:val="000000" w:themeColor="text1"/>
                 <w:sz w:val="21"/>
               </w:rPr>
             </w:pPr>
@@ -1352,71 +1678,83 @@
             <w:pPr>
               <w:ind w:right="-720"/>
               <w:rPr>
-                <w:sz w:val="21"/>
-              </w:rPr>
-            </w:pPr>
-          </w:p>
-        </w:tc>
-        <w:tc>
-          <w:tcPr>
-            <w:tcW w:w="461" w:type="dxa"/>
-          </w:tcPr>
-          <w:p>
-            <w:pPr>
-              <w:ind w:right="-720"/>
-              <w:rPr>
-                <w:sz w:val="21"/>
-              </w:rPr>
-            </w:pPr>
-          </w:p>
-        </w:tc>
-        <w:tc>
-          <w:tcPr>
-            <w:tcW w:w="461" w:type="dxa"/>
-          </w:tcPr>
-          <w:p>
-            <w:pPr>
-              <w:ind w:right="-720"/>
-              <w:rPr>
-                <w:sz w:val="21"/>
-              </w:rPr>
-            </w:pPr>
-          </w:p>
-        </w:tc>
-        <w:tc>
-          <w:tcPr>
-            <w:tcW w:w="461" w:type="dxa"/>
-          </w:tcPr>
-          <w:p>
-            <w:pPr>
-              <w:ind w:right="-720"/>
-              <w:rPr>
-                <w:sz w:val="21"/>
-              </w:rPr>
-            </w:pPr>
-          </w:p>
-        </w:tc>
-        <w:tc>
-          <w:tcPr>
-            <w:tcW w:w="461" w:type="dxa"/>
-          </w:tcPr>
-          <w:p>
-            <w:pPr>
-              <w:ind w:right="-720"/>
-              <w:rPr>
-                <w:sz w:val="21"/>
-              </w:rPr>
-            </w:pPr>
-          </w:p>
-        </w:tc>
-        <w:tc>
-          <w:tcPr>
-            <w:tcW w:w="461" w:type="dxa"/>
-          </w:tcPr>
-          <w:p>
-            <w:pPr>
-              <w:ind w:right="-720"/>
-              <w:rPr>
+                <w:rFonts w:ascii="Calibri" w:hAnsi="Calibri"/>
+                <w:color w:val="000000" w:themeColor="text1"/>
+                <w:sz w:val="21"/>
+              </w:rPr>
+            </w:pPr>
+          </w:p>
+        </w:tc>
+        <w:tc>
+          <w:tcPr>
+            <w:tcW w:w="461" w:type="dxa"/>
+          </w:tcPr>
+          <w:p>
+            <w:pPr>
+              <w:ind w:right="-720"/>
+              <w:rPr>
+                <w:rFonts w:ascii="Calibri" w:hAnsi="Calibri"/>
+                <w:color w:val="000000" w:themeColor="text1"/>
+                <w:sz w:val="21"/>
+              </w:rPr>
+            </w:pPr>
+          </w:p>
+        </w:tc>
+        <w:tc>
+          <w:tcPr>
+            <w:tcW w:w="461" w:type="dxa"/>
+          </w:tcPr>
+          <w:p>
+            <w:pPr>
+              <w:ind w:right="-720"/>
+              <w:rPr>
+                <w:rFonts w:ascii="Calibri" w:hAnsi="Calibri"/>
+                <w:color w:val="000000" w:themeColor="text1"/>
+                <w:sz w:val="21"/>
+              </w:rPr>
+            </w:pPr>
+          </w:p>
+        </w:tc>
+        <w:tc>
+          <w:tcPr>
+            <w:tcW w:w="461" w:type="dxa"/>
+          </w:tcPr>
+          <w:p>
+            <w:pPr>
+              <w:ind w:right="-720"/>
+              <w:rPr>
+                <w:rFonts w:ascii="Calibri" w:hAnsi="Calibri"/>
+                <w:color w:val="000000" w:themeColor="text1"/>
+                <w:sz w:val="21"/>
+              </w:rPr>
+            </w:pPr>
+          </w:p>
+        </w:tc>
+        <w:tc>
+          <w:tcPr>
+            <w:tcW w:w="461" w:type="dxa"/>
+          </w:tcPr>
+          <w:p>
+            <w:pPr>
+              <w:ind w:right="-720"/>
+              <w:rPr>
+                <w:rFonts w:ascii="Calibri" w:hAnsi="Calibri"/>
+                <w:color w:val="000000" w:themeColor="text1"/>
+                <w:sz w:val="21"/>
+              </w:rPr>
+            </w:pPr>
+          </w:p>
+        </w:tc>
+        <w:tc>
+          <w:tcPr>
+            <w:tcW w:w="461" w:type="dxa"/>
+          </w:tcPr>
+          <w:p>
+            <w:pPr>
+              <w:ind w:right="-720"/>
+              <w:rPr>
+                <w:rFonts w:ascii="Calibri" w:hAnsi="Calibri"/>
+                <w:color w:val="000000" w:themeColor="text1"/>
                 <w:sz w:val="21"/>
               </w:rPr>
             </w:pPr>
@@ -1430,6 +1768,8 @@
             <w:pPr>
               <w:ind w:right="-720"/>
               <w:rPr>
+                <w:rFonts w:ascii="Calibri" w:hAnsi="Calibri"/>
+                <w:color w:val="000000" w:themeColor="text1"/>
                 <w:sz w:val="21"/>
               </w:rPr>
             </w:pPr>
@@ -1451,6 +1791,8 @@
             <w:pPr>
               <w:ind w:right="-720"/>
               <w:rPr>
+                <w:rFonts w:ascii="Calibri" w:hAnsi="Calibri"/>
+                <w:color w:val="000000" w:themeColor="text1"/>
                 <w:sz w:val="21"/>
               </w:rPr>
             </w:pPr>
@@ -1465,6 +1807,8 @@
             <w:pPr>
               <w:ind w:right="-720"/>
               <w:rPr>
+                <w:rFonts w:ascii="Calibri" w:hAnsi="Calibri"/>
+                <w:color w:val="000000" w:themeColor="text1"/>
                 <w:sz w:val="21"/>
               </w:rPr>
             </w:pPr>
@@ -1479,6 +1823,8 @@
             <w:pPr>
               <w:ind w:right="-720"/>
               <w:rPr>
+                <w:rFonts w:ascii="Calibri" w:hAnsi="Calibri"/>
+                <w:color w:val="000000" w:themeColor="text1"/>
                 <w:sz w:val="21"/>
               </w:rPr>
             </w:pPr>
@@ -1493,71 +1839,83 @@
             <w:pPr>
               <w:ind w:right="-720"/>
               <w:rPr>
-                <w:sz w:val="21"/>
-              </w:rPr>
-            </w:pPr>
-          </w:p>
-        </w:tc>
-        <w:tc>
-          <w:tcPr>
-            <w:tcW w:w="461" w:type="dxa"/>
-          </w:tcPr>
-          <w:p>
-            <w:pPr>
-              <w:ind w:right="-720"/>
-              <w:rPr>
-                <w:sz w:val="21"/>
-              </w:rPr>
-            </w:pPr>
-          </w:p>
-        </w:tc>
-        <w:tc>
-          <w:tcPr>
-            <w:tcW w:w="461" w:type="dxa"/>
-          </w:tcPr>
-          <w:p>
-            <w:pPr>
-              <w:ind w:right="-720"/>
-              <w:rPr>
-                <w:sz w:val="21"/>
-              </w:rPr>
-            </w:pPr>
-          </w:p>
-        </w:tc>
-        <w:tc>
-          <w:tcPr>
-            <w:tcW w:w="461" w:type="dxa"/>
-          </w:tcPr>
-          <w:p>
-            <w:pPr>
-              <w:ind w:right="-720"/>
-              <w:rPr>
-                <w:sz w:val="21"/>
-              </w:rPr>
-            </w:pPr>
-          </w:p>
-        </w:tc>
-        <w:tc>
-          <w:tcPr>
-            <w:tcW w:w="461" w:type="dxa"/>
-          </w:tcPr>
-          <w:p>
-            <w:pPr>
-              <w:ind w:right="-720"/>
-              <w:rPr>
-                <w:sz w:val="21"/>
-              </w:rPr>
-            </w:pPr>
-          </w:p>
-        </w:tc>
-        <w:tc>
-          <w:tcPr>
-            <w:tcW w:w="461" w:type="dxa"/>
-          </w:tcPr>
-          <w:p>
-            <w:pPr>
-              <w:ind w:right="-720"/>
-              <w:rPr>
+                <w:rFonts w:ascii="Calibri" w:hAnsi="Calibri"/>
+                <w:color w:val="000000" w:themeColor="text1"/>
+                <w:sz w:val="21"/>
+              </w:rPr>
+            </w:pPr>
+          </w:p>
+        </w:tc>
+        <w:tc>
+          <w:tcPr>
+            <w:tcW w:w="461" w:type="dxa"/>
+          </w:tcPr>
+          <w:p>
+            <w:pPr>
+              <w:ind w:right="-720"/>
+              <w:rPr>
+                <w:rFonts w:ascii="Calibri" w:hAnsi="Calibri"/>
+                <w:color w:val="000000" w:themeColor="text1"/>
+                <w:sz w:val="21"/>
+              </w:rPr>
+            </w:pPr>
+          </w:p>
+        </w:tc>
+        <w:tc>
+          <w:tcPr>
+            <w:tcW w:w="461" w:type="dxa"/>
+          </w:tcPr>
+          <w:p>
+            <w:pPr>
+              <w:ind w:right="-720"/>
+              <w:rPr>
+                <w:rFonts w:ascii="Calibri" w:hAnsi="Calibri"/>
+                <w:color w:val="000000" w:themeColor="text1"/>
+                <w:sz w:val="21"/>
+              </w:rPr>
+            </w:pPr>
+          </w:p>
+        </w:tc>
+        <w:tc>
+          <w:tcPr>
+            <w:tcW w:w="461" w:type="dxa"/>
+          </w:tcPr>
+          <w:p>
+            <w:pPr>
+              <w:ind w:right="-720"/>
+              <w:rPr>
+                <w:rFonts w:ascii="Calibri" w:hAnsi="Calibri"/>
+                <w:color w:val="000000" w:themeColor="text1"/>
+                <w:sz w:val="21"/>
+              </w:rPr>
+            </w:pPr>
+          </w:p>
+        </w:tc>
+        <w:tc>
+          <w:tcPr>
+            <w:tcW w:w="461" w:type="dxa"/>
+          </w:tcPr>
+          <w:p>
+            <w:pPr>
+              <w:ind w:right="-720"/>
+              <w:rPr>
+                <w:rFonts w:ascii="Calibri" w:hAnsi="Calibri"/>
+                <w:color w:val="000000" w:themeColor="text1"/>
+                <w:sz w:val="21"/>
+              </w:rPr>
+            </w:pPr>
+          </w:p>
+        </w:tc>
+        <w:tc>
+          <w:tcPr>
+            <w:tcW w:w="461" w:type="dxa"/>
+          </w:tcPr>
+          <w:p>
+            <w:pPr>
+              <w:ind w:right="-720"/>
+              <w:rPr>
+                <w:rFonts w:ascii="Calibri" w:hAnsi="Calibri"/>
+                <w:color w:val="000000" w:themeColor="text1"/>
                 <w:sz w:val="21"/>
               </w:rPr>
             </w:pPr>
@@ -1571,6 +1929,8 @@
             <w:pPr>
               <w:ind w:right="-720"/>
               <w:rPr>
+                <w:rFonts w:ascii="Calibri" w:hAnsi="Calibri"/>
+                <w:color w:val="000000" w:themeColor="text1"/>
                 <w:sz w:val="21"/>
               </w:rPr>
             </w:pPr>
@@ -1592,6 +1952,8 @@
             <w:pPr>
               <w:ind w:right="-720"/>
               <w:rPr>
+                <w:rFonts w:ascii="Calibri" w:hAnsi="Calibri"/>
+                <w:color w:val="000000" w:themeColor="text1"/>
                 <w:sz w:val="21"/>
               </w:rPr>
             </w:pPr>
@@ -1606,6 +1968,8 @@
             <w:pPr>
               <w:ind w:right="-720"/>
               <w:rPr>
+                <w:rFonts w:ascii="Calibri" w:hAnsi="Calibri"/>
+                <w:color w:val="000000" w:themeColor="text1"/>
                 <w:sz w:val="21"/>
               </w:rPr>
             </w:pPr>
@@ -1620,6 +1984,8 @@
             <w:pPr>
               <w:ind w:right="-720"/>
               <w:rPr>
+                <w:rFonts w:ascii="Calibri" w:hAnsi="Calibri"/>
+                <w:color w:val="000000" w:themeColor="text1"/>
                 <w:sz w:val="21"/>
               </w:rPr>
             </w:pPr>
@@ -1634,71 +2000,83 @@
             <w:pPr>
               <w:ind w:right="-720"/>
               <w:rPr>
-                <w:sz w:val="21"/>
-              </w:rPr>
-            </w:pPr>
-          </w:p>
-        </w:tc>
-        <w:tc>
-          <w:tcPr>
-            <w:tcW w:w="461" w:type="dxa"/>
-          </w:tcPr>
-          <w:p>
-            <w:pPr>
-              <w:ind w:right="-720"/>
-              <w:rPr>
-                <w:sz w:val="21"/>
-              </w:rPr>
-            </w:pPr>
-          </w:p>
-        </w:tc>
-        <w:tc>
-          <w:tcPr>
-            <w:tcW w:w="461" w:type="dxa"/>
-          </w:tcPr>
-          <w:p>
-            <w:pPr>
-              <w:ind w:right="-720"/>
-              <w:rPr>
-                <w:sz w:val="21"/>
-              </w:rPr>
-            </w:pPr>
-          </w:p>
-        </w:tc>
-        <w:tc>
-          <w:tcPr>
-            <w:tcW w:w="461" w:type="dxa"/>
-          </w:tcPr>
-          <w:p>
-            <w:pPr>
-              <w:ind w:right="-720"/>
-              <w:rPr>
-                <w:sz w:val="21"/>
-              </w:rPr>
-            </w:pPr>
-          </w:p>
-        </w:tc>
-        <w:tc>
-          <w:tcPr>
-            <w:tcW w:w="461" w:type="dxa"/>
-          </w:tcPr>
-          <w:p>
-            <w:pPr>
-              <w:ind w:right="-720"/>
-              <w:rPr>
-                <w:sz w:val="21"/>
-              </w:rPr>
-            </w:pPr>
-          </w:p>
-        </w:tc>
-        <w:tc>
-          <w:tcPr>
-            <w:tcW w:w="461" w:type="dxa"/>
-          </w:tcPr>
-          <w:p>
-            <w:pPr>
-              <w:ind w:right="-720"/>
-              <w:rPr>
+                <w:rFonts w:ascii="Calibri" w:hAnsi="Calibri"/>
+                <w:color w:val="000000" w:themeColor="text1"/>
+                <w:sz w:val="21"/>
+              </w:rPr>
+            </w:pPr>
+          </w:p>
+        </w:tc>
+        <w:tc>
+          <w:tcPr>
+            <w:tcW w:w="461" w:type="dxa"/>
+          </w:tcPr>
+          <w:p>
+            <w:pPr>
+              <w:ind w:right="-720"/>
+              <w:rPr>
+                <w:rFonts w:ascii="Calibri" w:hAnsi="Calibri"/>
+                <w:color w:val="000000" w:themeColor="text1"/>
+                <w:sz w:val="21"/>
+              </w:rPr>
+            </w:pPr>
+          </w:p>
+        </w:tc>
+        <w:tc>
+          <w:tcPr>
+            <w:tcW w:w="461" w:type="dxa"/>
+          </w:tcPr>
+          <w:p>
+            <w:pPr>
+              <w:ind w:right="-720"/>
+              <w:rPr>
+                <w:rFonts w:ascii="Calibri" w:hAnsi="Calibri"/>
+                <w:color w:val="000000" w:themeColor="text1"/>
+                <w:sz w:val="21"/>
+              </w:rPr>
+            </w:pPr>
+          </w:p>
+        </w:tc>
+        <w:tc>
+          <w:tcPr>
+            <w:tcW w:w="461" w:type="dxa"/>
+          </w:tcPr>
+          <w:p>
+            <w:pPr>
+              <w:ind w:right="-720"/>
+              <w:rPr>
+                <w:rFonts w:ascii="Calibri" w:hAnsi="Calibri"/>
+                <w:color w:val="000000" w:themeColor="text1"/>
+                <w:sz w:val="21"/>
+              </w:rPr>
+            </w:pPr>
+          </w:p>
+        </w:tc>
+        <w:tc>
+          <w:tcPr>
+            <w:tcW w:w="461" w:type="dxa"/>
+          </w:tcPr>
+          <w:p>
+            <w:pPr>
+              <w:ind w:right="-720"/>
+              <w:rPr>
+                <w:rFonts w:ascii="Calibri" w:hAnsi="Calibri"/>
+                <w:color w:val="000000" w:themeColor="text1"/>
+                <w:sz w:val="21"/>
+              </w:rPr>
+            </w:pPr>
+          </w:p>
+        </w:tc>
+        <w:tc>
+          <w:tcPr>
+            <w:tcW w:w="461" w:type="dxa"/>
+          </w:tcPr>
+          <w:p>
+            <w:pPr>
+              <w:ind w:right="-720"/>
+              <w:rPr>
+                <w:rFonts w:ascii="Calibri" w:hAnsi="Calibri"/>
+                <w:color w:val="000000" w:themeColor="text1"/>
                 <w:sz w:val="21"/>
               </w:rPr>
             </w:pPr>
@@ -1712,6 +2090,8 @@
             <w:pPr>
               <w:ind w:right="-720"/>
               <w:rPr>
+                <w:rFonts w:ascii="Calibri" w:hAnsi="Calibri"/>
+                <w:color w:val="000000" w:themeColor="text1"/>
                 <w:sz w:val="21"/>
               </w:rPr>
             </w:pPr>
@@ -1733,6 +2113,8 @@
             <w:pPr>
               <w:ind w:right="-720"/>
               <w:rPr>
+                <w:rFonts w:ascii="Calibri" w:hAnsi="Calibri"/>
+                <w:color w:val="000000" w:themeColor="text1"/>
                 <w:sz w:val="21"/>
               </w:rPr>
             </w:pPr>
@@ -1747,6 +2129,8 @@
             <w:pPr>
               <w:ind w:right="-720"/>
               <w:rPr>
+                <w:rFonts w:ascii="Calibri" w:hAnsi="Calibri"/>
+                <w:color w:val="000000" w:themeColor="text1"/>
                 <w:sz w:val="21"/>
               </w:rPr>
             </w:pPr>
@@ -1761,6 +2145,8 @@
             <w:pPr>
               <w:ind w:right="-720"/>
               <w:rPr>
+                <w:rFonts w:ascii="Calibri" w:hAnsi="Calibri"/>
+                <w:color w:val="000000" w:themeColor="text1"/>
                 <w:sz w:val="21"/>
               </w:rPr>
             </w:pPr>
@@ -1775,71 +2161,83 @@
             <w:pPr>
               <w:ind w:right="-720"/>
               <w:rPr>
-                <w:sz w:val="21"/>
-              </w:rPr>
-            </w:pPr>
-          </w:p>
-        </w:tc>
-        <w:tc>
-          <w:tcPr>
-            <w:tcW w:w="461" w:type="dxa"/>
-          </w:tcPr>
-          <w:p>
-            <w:pPr>
-              <w:ind w:right="-720"/>
-              <w:rPr>
-                <w:sz w:val="21"/>
-              </w:rPr>
-            </w:pPr>
-          </w:p>
-        </w:tc>
-        <w:tc>
-          <w:tcPr>
-            <w:tcW w:w="461" w:type="dxa"/>
-          </w:tcPr>
-          <w:p>
-            <w:pPr>
-              <w:ind w:right="-720"/>
-              <w:rPr>
-                <w:sz w:val="21"/>
-              </w:rPr>
-            </w:pPr>
-          </w:p>
-        </w:tc>
-        <w:tc>
-          <w:tcPr>
-            <w:tcW w:w="461" w:type="dxa"/>
-          </w:tcPr>
-          <w:p>
-            <w:pPr>
-              <w:ind w:right="-720"/>
-              <w:rPr>
-                <w:sz w:val="21"/>
-              </w:rPr>
-            </w:pPr>
-          </w:p>
-        </w:tc>
-        <w:tc>
-          <w:tcPr>
-            <w:tcW w:w="461" w:type="dxa"/>
-          </w:tcPr>
-          <w:p>
-            <w:pPr>
-              <w:ind w:right="-720"/>
-              <w:rPr>
-                <w:sz w:val="21"/>
-              </w:rPr>
-            </w:pPr>
-          </w:p>
-        </w:tc>
-        <w:tc>
-          <w:tcPr>
-            <w:tcW w:w="461" w:type="dxa"/>
-          </w:tcPr>
-          <w:p>
-            <w:pPr>
-              <w:ind w:right="-720"/>
-              <w:rPr>
+                <w:rFonts w:ascii="Calibri" w:hAnsi="Calibri"/>
+                <w:color w:val="000000" w:themeColor="text1"/>
+                <w:sz w:val="21"/>
+              </w:rPr>
+            </w:pPr>
+          </w:p>
+        </w:tc>
+        <w:tc>
+          <w:tcPr>
+            <w:tcW w:w="461" w:type="dxa"/>
+          </w:tcPr>
+          <w:p>
+            <w:pPr>
+              <w:ind w:right="-720"/>
+              <w:rPr>
+                <w:rFonts w:ascii="Calibri" w:hAnsi="Calibri"/>
+                <w:color w:val="000000" w:themeColor="text1"/>
+                <w:sz w:val="21"/>
+              </w:rPr>
+            </w:pPr>
+          </w:p>
+        </w:tc>
+        <w:tc>
+          <w:tcPr>
+            <w:tcW w:w="461" w:type="dxa"/>
+          </w:tcPr>
+          <w:p>
+            <w:pPr>
+              <w:ind w:right="-720"/>
+              <w:rPr>
+                <w:rFonts w:ascii="Calibri" w:hAnsi="Calibri"/>
+                <w:color w:val="000000" w:themeColor="text1"/>
+                <w:sz w:val="21"/>
+              </w:rPr>
+            </w:pPr>
+          </w:p>
+        </w:tc>
+        <w:tc>
+          <w:tcPr>
+            <w:tcW w:w="461" w:type="dxa"/>
+          </w:tcPr>
+          <w:p>
+            <w:pPr>
+              <w:ind w:right="-720"/>
+              <w:rPr>
+                <w:rFonts w:ascii="Calibri" w:hAnsi="Calibri"/>
+                <w:color w:val="000000" w:themeColor="text1"/>
+                <w:sz w:val="21"/>
+              </w:rPr>
+            </w:pPr>
+          </w:p>
+        </w:tc>
+        <w:tc>
+          <w:tcPr>
+            <w:tcW w:w="461" w:type="dxa"/>
+          </w:tcPr>
+          <w:p>
+            <w:pPr>
+              <w:ind w:right="-720"/>
+              <w:rPr>
+                <w:rFonts w:ascii="Calibri" w:hAnsi="Calibri"/>
+                <w:color w:val="000000" w:themeColor="text1"/>
+                <w:sz w:val="21"/>
+              </w:rPr>
+            </w:pPr>
+          </w:p>
+        </w:tc>
+        <w:tc>
+          <w:tcPr>
+            <w:tcW w:w="461" w:type="dxa"/>
+          </w:tcPr>
+          <w:p>
+            <w:pPr>
+              <w:ind w:right="-720"/>
+              <w:rPr>
+                <w:rFonts w:ascii="Calibri" w:hAnsi="Calibri"/>
+                <w:color w:val="000000" w:themeColor="text1"/>
                 <w:sz w:val="21"/>
               </w:rPr>
             </w:pPr>
@@ -1853,6 +2251,8 @@
             <w:pPr>
               <w:ind w:right="-720"/>
               <w:rPr>
+                <w:rFonts w:ascii="Calibri" w:hAnsi="Calibri"/>
+                <w:color w:val="000000" w:themeColor="text1"/>
                 <w:sz w:val="21"/>
               </w:rPr>
             </w:pPr>
@@ -1874,6 +2274,8 @@
             <w:pPr>
               <w:ind w:right="-720"/>
               <w:rPr>
+                <w:rFonts w:ascii="Calibri" w:hAnsi="Calibri"/>
+                <w:color w:val="000000" w:themeColor="text1"/>
                 <w:sz w:val="21"/>
               </w:rPr>
             </w:pPr>
@@ -1888,6 +2290,8 @@
             <w:pPr>
               <w:ind w:right="-720"/>
               <w:rPr>
+                <w:rFonts w:ascii="Calibri" w:hAnsi="Calibri"/>
+                <w:color w:val="000000" w:themeColor="text1"/>
                 <w:sz w:val="21"/>
               </w:rPr>
             </w:pPr>
@@ -1902,6 +2306,8 @@
             <w:pPr>
               <w:ind w:right="-720"/>
               <w:rPr>
+                <w:rFonts w:ascii="Calibri" w:hAnsi="Calibri"/>
+                <w:color w:val="000000" w:themeColor="text1"/>
                 <w:sz w:val="21"/>
               </w:rPr>
             </w:pPr>
@@ -1916,71 +2322,83 @@
             <w:pPr>
               <w:ind w:right="-720"/>
               <w:rPr>
-                <w:sz w:val="21"/>
-              </w:rPr>
-            </w:pPr>
-          </w:p>
-        </w:tc>
-        <w:tc>
-          <w:tcPr>
-            <w:tcW w:w="461" w:type="dxa"/>
-          </w:tcPr>
-          <w:p>
-            <w:pPr>
-              <w:ind w:right="-720"/>
-              <w:rPr>
-                <w:sz w:val="21"/>
-              </w:rPr>
-            </w:pPr>
-          </w:p>
-        </w:tc>
-        <w:tc>
-          <w:tcPr>
-            <w:tcW w:w="461" w:type="dxa"/>
-          </w:tcPr>
-          <w:p>
-            <w:pPr>
-              <w:ind w:right="-720"/>
-              <w:rPr>
-                <w:sz w:val="21"/>
-              </w:rPr>
-            </w:pPr>
-          </w:p>
-        </w:tc>
-        <w:tc>
-          <w:tcPr>
-            <w:tcW w:w="461" w:type="dxa"/>
-          </w:tcPr>
-          <w:p>
-            <w:pPr>
-              <w:ind w:right="-720"/>
-              <w:rPr>
-                <w:sz w:val="21"/>
-              </w:rPr>
-            </w:pPr>
-          </w:p>
-        </w:tc>
-        <w:tc>
-          <w:tcPr>
-            <w:tcW w:w="461" w:type="dxa"/>
-          </w:tcPr>
-          <w:p>
-            <w:pPr>
-              <w:ind w:right="-720"/>
-              <w:rPr>
-                <w:sz w:val="21"/>
-              </w:rPr>
-            </w:pPr>
-          </w:p>
-        </w:tc>
-        <w:tc>
-          <w:tcPr>
-            <w:tcW w:w="461" w:type="dxa"/>
-          </w:tcPr>
-          <w:p>
-            <w:pPr>
-              <w:ind w:right="-720"/>
-              <w:rPr>
+                <w:rFonts w:ascii="Calibri" w:hAnsi="Calibri"/>
+                <w:color w:val="000000" w:themeColor="text1"/>
+                <w:sz w:val="21"/>
+              </w:rPr>
+            </w:pPr>
+          </w:p>
+        </w:tc>
+        <w:tc>
+          <w:tcPr>
+            <w:tcW w:w="461" w:type="dxa"/>
+          </w:tcPr>
+          <w:p>
+            <w:pPr>
+              <w:ind w:right="-720"/>
+              <w:rPr>
+                <w:rFonts w:ascii="Calibri" w:hAnsi="Calibri"/>
+                <w:color w:val="000000" w:themeColor="text1"/>
+                <w:sz w:val="21"/>
+              </w:rPr>
+            </w:pPr>
+          </w:p>
+        </w:tc>
+        <w:tc>
+          <w:tcPr>
+            <w:tcW w:w="461" w:type="dxa"/>
+          </w:tcPr>
+          <w:p>
+            <w:pPr>
+              <w:ind w:right="-720"/>
+              <w:rPr>
+                <w:rFonts w:ascii="Calibri" w:hAnsi="Calibri"/>
+                <w:color w:val="000000" w:themeColor="text1"/>
+                <w:sz w:val="21"/>
+              </w:rPr>
+            </w:pPr>
+          </w:p>
+        </w:tc>
+        <w:tc>
+          <w:tcPr>
+            <w:tcW w:w="461" w:type="dxa"/>
+          </w:tcPr>
+          <w:p>
+            <w:pPr>
+              <w:ind w:right="-720"/>
+              <w:rPr>
+                <w:rFonts w:ascii="Calibri" w:hAnsi="Calibri"/>
+                <w:color w:val="000000" w:themeColor="text1"/>
+                <w:sz w:val="21"/>
+              </w:rPr>
+            </w:pPr>
+          </w:p>
+        </w:tc>
+        <w:tc>
+          <w:tcPr>
+            <w:tcW w:w="461" w:type="dxa"/>
+          </w:tcPr>
+          <w:p>
+            <w:pPr>
+              <w:ind w:right="-720"/>
+              <w:rPr>
+                <w:rFonts w:ascii="Calibri" w:hAnsi="Calibri"/>
+                <w:color w:val="000000" w:themeColor="text1"/>
+                <w:sz w:val="21"/>
+              </w:rPr>
+            </w:pPr>
+          </w:p>
+        </w:tc>
+        <w:tc>
+          <w:tcPr>
+            <w:tcW w:w="461" w:type="dxa"/>
+          </w:tcPr>
+          <w:p>
+            <w:pPr>
+              <w:ind w:right="-720"/>
+              <w:rPr>
+                <w:rFonts w:ascii="Calibri" w:hAnsi="Calibri"/>
+                <w:color w:val="000000" w:themeColor="text1"/>
                 <w:sz w:val="21"/>
               </w:rPr>
             </w:pPr>
@@ -1994,6 +2412,8 @@
             <w:pPr>
               <w:ind w:right="-720"/>
               <w:rPr>
+                <w:rFonts w:ascii="Calibri" w:hAnsi="Calibri"/>
+                <w:color w:val="000000" w:themeColor="text1"/>
                 <w:sz w:val="21"/>
               </w:rPr>
             </w:pPr>
@@ -2015,6 +2435,8 @@
             <w:pPr>
               <w:ind w:right="-720"/>
               <w:rPr>
+                <w:rFonts w:ascii="Calibri" w:hAnsi="Calibri"/>
+                <w:color w:val="000000" w:themeColor="text1"/>
                 <w:sz w:val="21"/>
               </w:rPr>
             </w:pPr>
@@ -2029,6 +2451,8 @@
             <w:pPr>
               <w:ind w:right="-720"/>
               <w:rPr>
+                <w:rFonts w:ascii="Calibri" w:hAnsi="Calibri"/>
+                <w:color w:val="000000" w:themeColor="text1"/>
                 <w:sz w:val="21"/>
               </w:rPr>
             </w:pPr>
@@ -2043,6 +2467,8 @@
             <w:pPr>
               <w:ind w:right="-720"/>
               <w:rPr>
+                <w:rFonts w:ascii="Calibri" w:hAnsi="Calibri"/>
+                <w:color w:val="000000" w:themeColor="text1"/>
                 <w:sz w:val="21"/>
               </w:rPr>
             </w:pPr>
@@ -2057,71 +2483,83 @@
             <w:pPr>
               <w:ind w:right="-720"/>
               <w:rPr>
-                <w:sz w:val="21"/>
-              </w:rPr>
-            </w:pPr>
-          </w:p>
-        </w:tc>
-        <w:tc>
-          <w:tcPr>
-            <w:tcW w:w="461" w:type="dxa"/>
-          </w:tcPr>
-          <w:p>
-            <w:pPr>
-              <w:ind w:right="-720"/>
-              <w:rPr>
-                <w:sz w:val="21"/>
-              </w:rPr>
-            </w:pPr>
-          </w:p>
-        </w:tc>
-        <w:tc>
-          <w:tcPr>
-            <w:tcW w:w="461" w:type="dxa"/>
-          </w:tcPr>
-          <w:p>
-            <w:pPr>
-              <w:ind w:right="-720"/>
-              <w:rPr>
-                <w:sz w:val="21"/>
-              </w:rPr>
-            </w:pPr>
-          </w:p>
-        </w:tc>
-        <w:tc>
-          <w:tcPr>
-            <w:tcW w:w="461" w:type="dxa"/>
-          </w:tcPr>
-          <w:p>
-            <w:pPr>
-              <w:ind w:right="-720"/>
-              <w:rPr>
-                <w:sz w:val="21"/>
-              </w:rPr>
-            </w:pPr>
-          </w:p>
-        </w:tc>
-        <w:tc>
-          <w:tcPr>
-            <w:tcW w:w="461" w:type="dxa"/>
-          </w:tcPr>
-          <w:p>
-            <w:pPr>
-              <w:ind w:right="-720"/>
-              <w:rPr>
-                <w:sz w:val="21"/>
-              </w:rPr>
-            </w:pPr>
-          </w:p>
-        </w:tc>
-        <w:tc>
-          <w:tcPr>
-            <w:tcW w:w="461" w:type="dxa"/>
-          </w:tcPr>
-          <w:p>
-            <w:pPr>
-              <w:ind w:right="-720"/>
-              <w:rPr>
+                <w:rFonts w:ascii="Calibri" w:hAnsi="Calibri"/>
+                <w:color w:val="000000" w:themeColor="text1"/>
+                <w:sz w:val="21"/>
+              </w:rPr>
+            </w:pPr>
+          </w:p>
+        </w:tc>
+        <w:tc>
+          <w:tcPr>
+            <w:tcW w:w="461" w:type="dxa"/>
+          </w:tcPr>
+          <w:p>
+            <w:pPr>
+              <w:ind w:right="-720"/>
+              <w:rPr>
+                <w:rFonts w:ascii="Calibri" w:hAnsi="Calibri"/>
+                <w:color w:val="000000" w:themeColor="text1"/>
+                <w:sz w:val="21"/>
+              </w:rPr>
+            </w:pPr>
+          </w:p>
+        </w:tc>
+        <w:tc>
+          <w:tcPr>
+            <w:tcW w:w="461" w:type="dxa"/>
+          </w:tcPr>
+          <w:p>
+            <w:pPr>
+              <w:ind w:right="-720"/>
+              <w:rPr>
+                <w:rFonts w:ascii="Calibri" w:hAnsi="Calibri"/>
+                <w:color w:val="000000" w:themeColor="text1"/>
+                <w:sz w:val="21"/>
+              </w:rPr>
+            </w:pPr>
+          </w:p>
+        </w:tc>
+        <w:tc>
+          <w:tcPr>
+            <w:tcW w:w="461" w:type="dxa"/>
+          </w:tcPr>
+          <w:p>
+            <w:pPr>
+              <w:ind w:right="-720"/>
+              <w:rPr>
+                <w:rFonts w:ascii="Calibri" w:hAnsi="Calibri"/>
+                <w:color w:val="000000" w:themeColor="text1"/>
+                <w:sz w:val="21"/>
+              </w:rPr>
+            </w:pPr>
+          </w:p>
+        </w:tc>
+        <w:tc>
+          <w:tcPr>
+            <w:tcW w:w="461" w:type="dxa"/>
+          </w:tcPr>
+          <w:p>
+            <w:pPr>
+              <w:ind w:right="-720"/>
+              <w:rPr>
+                <w:rFonts w:ascii="Calibri" w:hAnsi="Calibri"/>
+                <w:color w:val="000000" w:themeColor="text1"/>
+                <w:sz w:val="21"/>
+              </w:rPr>
+            </w:pPr>
+          </w:p>
+        </w:tc>
+        <w:tc>
+          <w:tcPr>
+            <w:tcW w:w="461" w:type="dxa"/>
+          </w:tcPr>
+          <w:p>
+            <w:pPr>
+              <w:ind w:right="-720"/>
+              <w:rPr>
+                <w:rFonts w:ascii="Calibri" w:hAnsi="Calibri"/>
+                <w:color w:val="000000" w:themeColor="text1"/>
                 <w:sz w:val="21"/>
               </w:rPr>
             </w:pPr>
@@ -2135,6 +2573,8 @@
             <w:pPr>
               <w:ind w:right="-720"/>
               <w:rPr>
+                <w:rFonts w:ascii="Calibri" w:hAnsi="Calibri"/>
+                <w:color w:val="000000" w:themeColor="text1"/>
                 <w:sz w:val="21"/>
               </w:rPr>
             </w:pPr>
@@ -2156,6 +2596,8 @@
             <w:pPr>
               <w:ind w:right="-720"/>
               <w:rPr>
+                <w:rFonts w:ascii="Calibri" w:hAnsi="Calibri"/>
+                <w:color w:val="000000" w:themeColor="text1"/>
                 <w:sz w:val="21"/>
               </w:rPr>
             </w:pPr>
@@ -2170,6 +2612,8 @@
             <w:pPr>
               <w:ind w:right="-720"/>
               <w:rPr>
+                <w:rFonts w:ascii="Calibri" w:hAnsi="Calibri"/>
+                <w:color w:val="000000" w:themeColor="text1"/>
                 <w:sz w:val="21"/>
               </w:rPr>
             </w:pPr>
@@ -2184,6 +2628,8 @@
             <w:pPr>
               <w:ind w:right="-720"/>
               <w:rPr>
+                <w:rFonts w:ascii="Calibri" w:hAnsi="Calibri"/>
+                <w:color w:val="000000" w:themeColor="text1"/>
                 <w:sz w:val="21"/>
               </w:rPr>
             </w:pPr>
@@ -2198,71 +2644,83 @@
             <w:pPr>
               <w:ind w:right="-720"/>
               <w:rPr>
-                <w:sz w:val="21"/>
-              </w:rPr>
-            </w:pPr>
-          </w:p>
-        </w:tc>
-        <w:tc>
-          <w:tcPr>
-            <w:tcW w:w="461" w:type="dxa"/>
-          </w:tcPr>
-          <w:p>
-            <w:pPr>
-              <w:ind w:right="-720"/>
-              <w:rPr>
-                <w:sz w:val="21"/>
-              </w:rPr>
-            </w:pPr>
-          </w:p>
-        </w:tc>
-        <w:tc>
-          <w:tcPr>
-            <w:tcW w:w="461" w:type="dxa"/>
-          </w:tcPr>
-          <w:p>
-            <w:pPr>
-              <w:ind w:right="-720"/>
-              <w:rPr>
-                <w:sz w:val="21"/>
-              </w:rPr>
-            </w:pPr>
-          </w:p>
-        </w:tc>
-        <w:tc>
-          <w:tcPr>
-            <w:tcW w:w="461" w:type="dxa"/>
-          </w:tcPr>
-          <w:p>
-            <w:pPr>
-              <w:ind w:right="-720"/>
-              <w:rPr>
-                <w:sz w:val="21"/>
-              </w:rPr>
-            </w:pPr>
-          </w:p>
-        </w:tc>
-        <w:tc>
-          <w:tcPr>
-            <w:tcW w:w="461" w:type="dxa"/>
-          </w:tcPr>
-          <w:p>
-            <w:pPr>
-              <w:ind w:right="-720"/>
-              <w:rPr>
-                <w:sz w:val="21"/>
-              </w:rPr>
-            </w:pPr>
-          </w:p>
-        </w:tc>
-        <w:tc>
-          <w:tcPr>
-            <w:tcW w:w="461" w:type="dxa"/>
-          </w:tcPr>
-          <w:p>
-            <w:pPr>
-              <w:ind w:right="-720"/>
-              <w:rPr>
+                <w:rFonts w:ascii="Calibri" w:hAnsi="Calibri"/>
+                <w:color w:val="000000" w:themeColor="text1"/>
+                <w:sz w:val="21"/>
+              </w:rPr>
+            </w:pPr>
+          </w:p>
+        </w:tc>
+        <w:tc>
+          <w:tcPr>
+            <w:tcW w:w="461" w:type="dxa"/>
+          </w:tcPr>
+          <w:p>
+            <w:pPr>
+              <w:ind w:right="-720"/>
+              <w:rPr>
+                <w:rFonts w:ascii="Calibri" w:hAnsi="Calibri"/>
+                <w:color w:val="000000" w:themeColor="text1"/>
+                <w:sz w:val="21"/>
+              </w:rPr>
+            </w:pPr>
+          </w:p>
+        </w:tc>
+        <w:tc>
+          <w:tcPr>
+            <w:tcW w:w="461" w:type="dxa"/>
+          </w:tcPr>
+          <w:p>
+            <w:pPr>
+              <w:ind w:right="-720"/>
+              <w:rPr>
+                <w:rFonts w:ascii="Calibri" w:hAnsi="Calibri"/>
+                <w:color w:val="000000" w:themeColor="text1"/>
+                <w:sz w:val="21"/>
+              </w:rPr>
+            </w:pPr>
+          </w:p>
+        </w:tc>
+        <w:tc>
+          <w:tcPr>
+            <w:tcW w:w="461" w:type="dxa"/>
+          </w:tcPr>
+          <w:p>
+            <w:pPr>
+              <w:ind w:right="-720"/>
+              <w:rPr>
+                <w:rFonts w:ascii="Calibri" w:hAnsi="Calibri"/>
+                <w:color w:val="000000" w:themeColor="text1"/>
+                <w:sz w:val="21"/>
+              </w:rPr>
+            </w:pPr>
+          </w:p>
+        </w:tc>
+        <w:tc>
+          <w:tcPr>
+            <w:tcW w:w="461" w:type="dxa"/>
+          </w:tcPr>
+          <w:p>
+            <w:pPr>
+              <w:ind w:right="-720"/>
+              <w:rPr>
+                <w:rFonts w:ascii="Calibri" w:hAnsi="Calibri"/>
+                <w:color w:val="000000" w:themeColor="text1"/>
+                <w:sz w:val="21"/>
+              </w:rPr>
+            </w:pPr>
+          </w:p>
+        </w:tc>
+        <w:tc>
+          <w:tcPr>
+            <w:tcW w:w="461" w:type="dxa"/>
+          </w:tcPr>
+          <w:p>
+            <w:pPr>
+              <w:ind w:right="-720"/>
+              <w:rPr>
+                <w:rFonts w:ascii="Calibri" w:hAnsi="Calibri"/>
+                <w:color w:val="000000" w:themeColor="text1"/>
                 <w:sz w:val="21"/>
               </w:rPr>
             </w:pPr>
@@ -2276,6 +2734,8 @@
             <w:pPr>
               <w:ind w:right="-720"/>
               <w:rPr>
+                <w:rFonts w:ascii="Calibri" w:hAnsi="Calibri"/>
+                <w:color w:val="000000" w:themeColor="text1"/>
                 <w:sz w:val="21"/>
               </w:rPr>
             </w:pPr>
@@ -2297,6 +2757,8 @@
             <w:pPr>
               <w:ind w:right="-720"/>
               <w:rPr>
+                <w:rFonts w:ascii="Calibri" w:hAnsi="Calibri"/>
+                <w:color w:val="000000" w:themeColor="text1"/>
                 <w:sz w:val="21"/>
               </w:rPr>
             </w:pPr>
@@ -2311,6 +2773,8 @@
             <w:pPr>
               <w:ind w:right="-720"/>
               <w:rPr>
+                <w:rFonts w:ascii="Calibri" w:hAnsi="Calibri"/>
+                <w:color w:val="000000" w:themeColor="text1"/>
                 <w:sz w:val="21"/>
               </w:rPr>
             </w:pPr>
@@ -2325,6 +2789,8 @@
             <w:pPr>
               <w:ind w:right="-720"/>
               <w:rPr>
+                <w:rFonts w:ascii="Calibri" w:hAnsi="Calibri"/>
+                <w:color w:val="000000" w:themeColor="text1"/>
                 <w:sz w:val="21"/>
               </w:rPr>
             </w:pPr>
@@ -2339,71 +2805,83 @@
             <w:pPr>
               <w:ind w:right="-720"/>
               <w:rPr>
-                <w:sz w:val="21"/>
-              </w:rPr>
-            </w:pPr>
-          </w:p>
-        </w:tc>
-        <w:tc>
-          <w:tcPr>
-            <w:tcW w:w="461" w:type="dxa"/>
-          </w:tcPr>
-          <w:p>
-            <w:pPr>
-              <w:ind w:right="-720"/>
-              <w:rPr>
-                <w:sz w:val="21"/>
-              </w:rPr>
-            </w:pPr>
-          </w:p>
-        </w:tc>
-        <w:tc>
-          <w:tcPr>
-            <w:tcW w:w="461" w:type="dxa"/>
-          </w:tcPr>
-          <w:p>
-            <w:pPr>
-              <w:ind w:right="-720"/>
-              <w:rPr>
-                <w:sz w:val="21"/>
-              </w:rPr>
-            </w:pPr>
-          </w:p>
-        </w:tc>
-        <w:tc>
-          <w:tcPr>
-            <w:tcW w:w="461" w:type="dxa"/>
-          </w:tcPr>
-          <w:p>
-            <w:pPr>
-              <w:ind w:right="-720"/>
-              <w:rPr>
-                <w:sz w:val="21"/>
-              </w:rPr>
-            </w:pPr>
-          </w:p>
-        </w:tc>
-        <w:tc>
-          <w:tcPr>
-            <w:tcW w:w="461" w:type="dxa"/>
-          </w:tcPr>
-          <w:p>
-            <w:pPr>
-              <w:ind w:right="-720"/>
-              <w:rPr>
-                <w:sz w:val="21"/>
-              </w:rPr>
-            </w:pPr>
-          </w:p>
-        </w:tc>
-        <w:tc>
-          <w:tcPr>
-            <w:tcW w:w="461" w:type="dxa"/>
-          </w:tcPr>
-          <w:p>
-            <w:pPr>
-              <w:ind w:right="-720"/>
-              <w:rPr>
+                <w:rFonts w:ascii="Calibri" w:hAnsi="Calibri"/>
+                <w:color w:val="000000" w:themeColor="text1"/>
+                <w:sz w:val="21"/>
+              </w:rPr>
+            </w:pPr>
+          </w:p>
+        </w:tc>
+        <w:tc>
+          <w:tcPr>
+            <w:tcW w:w="461" w:type="dxa"/>
+          </w:tcPr>
+          <w:p>
+            <w:pPr>
+              <w:ind w:right="-720"/>
+              <w:rPr>
+                <w:rFonts w:ascii="Calibri" w:hAnsi="Calibri"/>
+                <w:color w:val="000000" w:themeColor="text1"/>
+                <w:sz w:val="21"/>
+              </w:rPr>
+            </w:pPr>
+          </w:p>
+        </w:tc>
+        <w:tc>
+          <w:tcPr>
+            <w:tcW w:w="461" w:type="dxa"/>
+          </w:tcPr>
+          <w:p>
+            <w:pPr>
+              <w:ind w:right="-720"/>
+              <w:rPr>
+                <w:rFonts w:ascii="Calibri" w:hAnsi="Calibri"/>
+                <w:color w:val="000000" w:themeColor="text1"/>
+                <w:sz w:val="21"/>
+              </w:rPr>
+            </w:pPr>
+          </w:p>
+        </w:tc>
+        <w:tc>
+          <w:tcPr>
+            <w:tcW w:w="461" w:type="dxa"/>
+          </w:tcPr>
+          <w:p>
+            <w:pPr>
+              <w:ind w:right="-720"/>
+              <w:rPr>
+                <w:rFonts w:ascii="Calibri" w:hAnsi="Calibri"/>
+                <w:color w:val="000000" w:themeColor="text1"/>
+                <w:sz w:val="21"/>
+              </w:rPr>
+            </w:pPr>
+          </w:p>
+        </w:tc>
+        <w:tc>
+          <w:tcPr>
+            <w:tcW w:w="461" w:type="dxa"/>
+          </w:tcPr>
+          <w:p>
+            <w:pPr>
+              <w:ind w:right="-720"/>
+              <w:rPr>
+                <w:rFonts w:ascii="Calibri" w:hAnsi="Calibri"/>
+                <w:color w:val="000000" w:themeColor="text1"/>
+                <w:sz w:val="21"/>
+              </w:rPr>
+            </w:pPr>
+          </w:p>
+        </w:tc>
+        <w:tc>
+          <w:tcPr>
+            <w:tcW w:w="461" w:type="dxa"/>
+          </w:tcPr>
+          <w:p>
+            <w:pPr>
+              <w:ind w:right="-720"/>
+              <w:rPr>
+                <w:rFonts w:ascii="Calibri" w:hAnsi="Calibri"/>
+                <w:color w:val="000000" w:themeColor="text1"/>
                 <w:sz w:val="21"/>
               </w:rPr>
             </w:pPr>
@@ -2417,6 +2895,8 @@
             <w:pPr>
               <w:ind w:right="-720"/>
               <w:rPr>
+                <w:rFonts w:ascii="Calibri" w:hAnsi="Calibri"/>
+                <w:color w:val="000000" w:themeColor="text1"/>
                 <w:sz w:val="21"/>
               </w:rPr>
             </w:pPr>
@@ -2428,35 +2908,47 @@
       <w:pPr>
         <w:ind w:left="-990" w:right="-720"/>
         <w:rPr>
+          <w:rFonts w:ascii="Calibri" w:hAnsi="Calibri"/>
+          <w:color w:val="000000" w:themeColor="text1"/>
           <w:sz w:val="21"/>
         </w:rPr>
       </w:pPr>
       <w:r>
         <w:rPr>
+          <w:rFonts w:ascii="Calibri" w:hAnsi="Calibri"/>
+          <w:color w:val="000000" w:themeColor="text1"/>
           <w:sz w:val="21"/>
         </w:rPr>
         <w:t>Reference Document:</w:t>
       </w:r>
       <w:r>
         <w:rPr>
-          <w:sz w:val="21"/>
-        </w:rPr>
-        <w:tab/>
-      </w:r>
-      <w:r>
-        <w:rPr>
-          <w:sz w:val="21"/>
-        </w:rPr>
-        <w:tab/>
-      </w:r>
-      <w:r>
-        <w:rPr>
-          <w:sz w:val="21"/>
-        </w:rPr>
-        <w:tab/>
-      </w:r>
-      <w:r>
-        <w:rPr>
+          <w:rFonts w:ascii="Calibri" w:hAnsi="Calibri"/>
+          <w:color w:val="000000" w:themeColor="text1"/>
+          <w:sz w:val="21"/>
+        </w:rPr>
+        <w:tab/>
+      </w:r>
+      <w:r>
+        <w:rPr>
+          <w:rFonts w:ascii="Calibri" w:hAnsi="Calibri"/>
+          <w:color w:val="000000" w:themeColor="text1"/>
+          <w:sz w:val="21"/>
+        </w:rPr>
+        <w:tab/>
+      </w:r>
+      <w:r>
+        <w:rPr>
+          <w:rFonts w:ascii="Calibri" w:hAnsi="Calibri"/>
+          <w:color w:val="000000" w:themeColor="text1"/>
+          <w:sz w:val="21"/>
+        </w:rPr>
+        <w:tab/>
+      </w:r>
+      <w:r>
+        <w:rPr>
+          <w:rFonts w:ascii="Calibri" w:hAnsi="Calibri"/>
+          <w:color w:val="000000" w:themeColor="text1"/>
           <w:sz w:val="21"/>
         </w:rPr>
         <w:tab/>
@@ -2467,23 +2959,31 @@
       <w:pPr>
         <w:ind w:left="-990" w:right="-720"/>
         <w:rPr>
+          <w:rFonts w:ascii="Calibri" w:hAnsi="Calibri"/>
+          <w:color w:val="000000" w:themeColor="text1"/>
           <w:sz w:val="21"/>
         </w:rPr>
       </w:pPr>
       <w:r>
         <w:rPr>
+          <w:rFonts w:ascii="Calibri" w:hAnsi="Calibri"/>
+          <w:color w:val="000000" w:themeColor="text1"/>
           <w:sz w:val="21"/>
         </w:rPr>
         <w:t xml:space="preserve">                                                                                     </w:t>
       </w:r>
       <w:r>
         <w:rPr>
+          <w:rFonts w:ascii="Calibri" w:hAnsi="Calibri"/>
+          <w:color w:val="000000" w:themeColor="text1"/>
           <w:sz w:val="21"/>
         </w:rPr>
         <w:t xml:space="preserve">             </w:t>
       </w:r>
       <w:r>
         <w:rPr>
+          <w:rFonts w:ascii="Calibri" w:hAnsi="Calibri"/>
+          <w:color w:val="000000" w:themeColor="text1"/>
           <w:sz w:val="21"/>
         </w:rPr>
         <w:t xml:space="preserve">Service Bulletin: </w:t>
@@ -2493,11 +2993,15 @@
       <w:pPr>
         <w:ind w:left="-990" w:right="-720"/>
         <w:rPr>
+          <w:rFonts w:ascii="Calibri" w:hAnsi="Calibri"/>
+          <w:color w:val="000000" w:themeColor="text1"/>
           <w:sz w:val="21"/>
         </w:rPr>
       </w:pPr>
       <w:r>
         <w:rPr>
+          <w:rFonts w:ascii="Calibri" w:hAnsi="Calibri"/>
+          <w:color w:val="000000" w:themeColor="text1"/>
           <w:sz w:val="21"/>
         </w:rPr>
         <w:t xml:space="preserve">Corrective Action: </w:t>
@@ -2507,6 +3011,8 @@
       <w:pPr>
         <w:ind w:left="-990" w:right="-720"/>
         <w:rPr>
+          <w:rFonts w:ascii="Calibri" w:hAnsi="Calibri"/>
+          <w:color w:val="000000" w:themeColor="text1"/>
           <w:sz w:val="21"/>
         </w:rPr>
       </w:pPr>
@@ -2515,6 +3021,8 @@
       <w:pPr>
         <w:ind w:left="-990" w:right="-720"/>
         <w:rPr>
+          <w:rFonts w:ascii="Calibri" w:hAnsi="Calibri"/>
+          <w:color w:val="000000" w:themeColor="text1"/>
           <w:sz w:val="21"/>
         </w:rPr>
       </w:pPr>
@@ -2523,6 +3031,8 @@
       <w:pPr>
         <w:ind w:left="-990" w:right="-720"/>
         <w:rPr>
+          <w:rFonts w:ascii="Calibri" w:hAnsi="Calibri"/>
+          <w:color w:val="000000" w:themeColor="text1"/>
           <w:sz w:val="21"/>
         </w:rPr>
       </w:pPr>
@@ -2531,6 +3041,8 @@
       <w:pPr>
         <w:ind w:left="-990" w:right="-720"/>
         <w:rPr>
+          <w:rFonts w:ascii="Calibri" w:hAnsi="Calibri"/>
+          <w:color w:val="000000" w:themeColor="text1"/>
           <w:sz w:val="21"/>
         </w:rPr>
       </w:pPr>
@@ -2539,12 +3051,16 @@
       <w:pPr>
         <w:ind w:left="-990" w:right="-720"/>
         <w:rPr>
+          <w:rFonts w:ascii="Calibri" w:hAnsi="Calibri"/>
+          <w:color w:val="000000" w:themeColor="text1"/>
           <w:sz w:val="21"/>
           <w:u w:val="single"/>
         </w:rPr>
       </w:pPr>
       <w:r>
         <w:rPr>
+          <w:rFonts w:ascii="Calibri" w:hAnsi="Calibri"/>
+          <w:color w:val="000000" w:themeColor="text1"/>
           <w:sz w:val="21"/>
           <w:u w:val="single"/>
         </w:rPr>
@@ -2555,35 +3071,47 @@
       <w:pPr>
         <w:ind w:left="-990" w:right="-720"/>
         <w:rPr>
+          <w:rFonts w:ascii="Calibri" w:hAnsi="Calibri"/>
+          <w:color w:val="000000" w:themeColor="text1"/>
           <w:sz w:val="21"/>
         </w:rPr>
       </w:pPr>
       <w:r>
         <w:rPr>
+          <w:rFonts w:ascii="Calibri" w:hAnsi="Calibri"/>
+          <w:color w:val="000000" w:themeColor="text1"/>
           <w:sz w:val="21"/>
         </w:rPr>
         <w:t>Functional Test</w:t>
       </w:r>
       <w:r>
         <w:rPr>
-          <w:sz w:val="21"/>
-        </w:rPr>
-        <w:tab/>
-      </w:r>
-      <w:r>
-        <w:rPr>
-          <w:sz w:val="21"/>
-        </w:rPr>
-        <w:tab/>
-      </w:r>
-      <w:r>
-        <w:rPr>
-          <w:sz w:val="21"/>
-        </w:rPr>
-        <w:tab/>
-      </w:r>
-      <w:r>
-        <w:rPr>
+          <w:rFonts w:ascii="Calibri" w:hAnsi="Calibri"/>
+          <w:color w:val="000000" w:themeColor="text1"/>
+          <w:sz w:val="21"/>
+        </w:rPr>
+        <w:tab/>
+      </w:r>
+      <w:r>
+        <w:rPr>
+          <w:rFonts w:ascii="Calibri" w:hAnsi="Calibri"/>
+          <w:color w:val="000000" w:themeColor="text1"/>
+          <w:sz w:val="21"/>
+        </w:rPr>
+        <w:tab/>
+      </w:r>
+      <w:r>
+        <w:rPr>
+          <w:rFonts w:ascii="Calibri" w:hAnsi="Calibri"/>
+          <w:color w:val="000000" w:themeColor="text1"/>
+          <w:sz w:val="21"/>
+        </w:rPr>
+        <w:tab/>
+      </w:r>
+      <w:r>
+        <w:rPr>
+          <w:rFonts w:ascii="Calibri" w:hAnsi="Calibri"/>
+          <w:color w:val="000000" w:themeColor="text1"/>
           <w:sz w:val="21"/>
         </w:rPr>
         <w:tab/>
@@ -2591,21 +3119,42 @@
       </w:r>
       <w:r>
         <w:rPr>
-          <w:sz w:val="21"/>
-        </w:rPr>
-        <w:tab/>
-      </w:r>
-      <w:r>
-        <w:rPr>
-          <w:sz w:val="21"/>
-        </w:rPr>
-        <w:tab/>
-      </w:r>
-      <w:r>
-        <w:rPr>
-          <w:sz w:val="21"/>
-        </w:rPr>
-        <w:tab/>
+          <w:rFonts w:ascii="Calibri" w:hAnsi="Calibri"/>
+          <w:color w:val="000000" w:themeColor="text1"/>
+          <w:sz w:val="21"/>
+        </w:rPr>
+        <w:tab/>
+      </w:r>
+      <w:r>
+        <w:rPr>
+          <w:rFonts w:ascii="Calibri" w:hAnsi="Calibri"/>
+          <w:color w:val="000000" w:themeColor="text1"/>
+          <w:sz w:val="21"/>
+        </w:rPr>
+        <w:tab/>
+      </w:r>
+      <w:r>
+        <w:rPr>
+          <w:rFonts w:ascii="Calibri" w:hAnsi="Calibri"/>
+          <w:color w:val="000000" w:themeColor="text1"/>
+          <w:sz w:val="21"/>
+        </w:rPr>
+        <w:tab/>
+      </w:r>
+      <w:r>
+        <w:rPr>
+          <w:rFonts w:ascii="Calibri" w:hAnsi="Calibri"/>
+          <w:color w:val="000000" w:themeColor="text1"/>
+          <w:sz w:val="21"/>
+        </w:rPr>
+        <w:tab/>
+      </w:r>
+      <w:r>
+        <w:rPr>
+          <w:rFonts w:ascii="Calibri" w:hAnsi="Calibri"/>
+          <w:color w:val="000000" w:themeColor="text1"/>
+          <w:sz w:val="21"/>
+        </w:rPr>
         <w:t>Repair</w:t>
       </w:r>
     </w:p>
@@ -2613,63 +3162,107 @@
       <w:pPr>
         <w:ind w:left="-990" w:right="-720"/>
         <w:rPr>
+          <w:rFonts w:ascii="Calibri" w:hAnsi="Calibri"/>
+          <w:color w:val="000000" w:themeColor="text1"/>
           <w:sz w:val="21"/>
         </w:rPr>
       </w:pPr>
       <w:r>
         <w:rPr>
+          <w:rFonts w:ascii="Calibri" w:hAnsi="Calibri"/>
+          <w:color w:val="000000" w:themeColor="text1"/>
           <w:sz w:val="21"/>
         </w:rPr>
         <w:t>Inspection</w:t>
       </w:r>
       <w:r>
         <w:rPr>
-          <w:sz w:val="21"/>
-        </w:rPr>
-        <w:tab/>
-      </w:r>
-      <w:r>
-        <w:rPr>
-          <w:sz w:val="21"/>
-        </w:rPr>
-        <w:tab/>
-      </w:r>
-      <w:r>
-        <w:rPr>
-          <w:sz w:val="21"/>
-        </w:rPr>
-        <w:tab/>
-      </w:r>
-      <w:r>
-        <w:rPr>
-          <w:sz w:val="21"/>
-        </w:rPr>
-        <w:tab/>
+          <w:rFonts w:ascii="Calibri" w:hAnsi="Calibri"/>
+          <w:color w:val="000000" w:themeColor="text1"/>
+          <w:sz w:val="21"/>
+        </w:rPr>
+        <w:tab/>
+      </w:r>
+      <w:r>
+        <w:rPr>
+          <w:rFonts w:ascii="Calibri" w:hAnsi="Calibri"/>
+          <w:color w:val="000000" w:themeColor="text1"/>
+          <w:sz w:val="21"/>
+        </w:rPr>
+        <w:tab/>
+      </w:r>
+      <w:r>
+        <w:rPr>
+          <w:rFonts w:ascii="Calibri" w:hAnsi="Calibri"/>
+          <w:color w:val="000000" w:themeColor="text1"/>
+          <w:sz w:val="21"/>
+        </w:rPr>
+        <w:tab/>
+      </w:r>
+      <w:r>
+        <w:rPr>
+          <w:rFonts w:ascii="Calibri" w:hAnsi="Calibri"/>
+          <w:color w:val="000000" w:themeColor="text1"/>
+          <w:sz w:val="21"/>
+        </w:rPr>
+        <w:tab/>
+      </w:r>
+      <w:r>
+        <w:rPr>
+          <w:rFonts w:ascii="Calibri" w:hAnsi="Calibri"/>
+          <w:color w:val="000000" w:themeColor="text1"/>
+          <w:sz w:val="21"/>
+        </w:rPr>
+        <w:tab/>
+      </w:r>
+      <w:r>
+        <w:rPr>
+          <w:rFonts w:ascii="Calibri" w:hAnsi="Calibri"/>
+          <w:color w:val="000000" w:themeColor="text1"/>
+          <w:sz w:val="21"/>
+        </w:rPr>
         <w:t>Alteration</w:t>
       </w:r>
       <w:r>
         <w:rPr>
-          <w:sz w:val="21"/>
-        </w:rPr>
-        <w:tab/>
-      </w:r>
-      <w:r>
-        <w:rPr>
-          <w:sz w:val="21"/>
-        </w:rPr>
-        <w:tab/>
-      </w:r>
-      <w:r>
-        <w:rPr>
-          <w:sz w:val="21"/>
-        </w:rPr>
-        <w:tab/>
-      </w:r>
-      <w:r>
-        <w:rPr>
-          <w:sz w:val="21"/>
-        </w:rPr>
-        <w:tab/>
+          <w:rFonts w:ascii="Calibri" w:hAnsi="Calibri"/>
+          <w:color w:val="000000" w:themeColor="text1"/>
+          <w:sz w:val="21"/>
+        </w:rPr>
+        <w:tab/>
+      </w:r>
+      <w:r>
+        <w:rPr>
+          <w:rFonts w:ascii="Calibri" w:hAnsi="Calibri"/>
+          <w:color w:val="000000" w:themeColor="text1"/>
+          <w:sz w:val="21"/>
+        </w:rPr>
+        <w:tab/>
+      </w:r>
+      <w:r>
+        <w:rPr>
+          <w:rFonts w:ascii="Calibri" w:hAnsi="Calibri"/>
+          <w:color w:val="000000" w:themeColor="text1"/>
+          <w:sz w:val="21"/>
+        </w:rPr>
+        <w:tab/>
+      </w:r>
+      <w:r>
+        <w:rPr>
+          <w:rFonts w:ascii="Calibri" w:hAnsi="Calibri"/>
+          <w:color w:val="000000" w:themeColor="text1"/>
+          <w:sz w:val="21"/>
+        </w:rPr>
+        <w:tab/>
+      </w:r>
+      <w:bookmarkStart w:id="0" w:name="_GoBack"/>
+      <w:bookmarkEnd w:id="0"/>
+      <w:r>
+        <w:rPr>
+          <w:rFonts w:ascii="Calibri" w:hAnsi="Calibri"/>
+          <w:color w:val="000000" w:themeColor="text1"/>
+          <w:sz w:val="21"/>
+        </w:rPr>
         <w:t>Overhauled</w:t>
       </w:r>
     </w:p>
@@ -2677,11 +3270,15 @@
       <w:pPr>
         <w:ind w:left="-990" w:right="-720"/>
         <w:rPr>
+          <w:rFonts w:ascii="Calibri" w:hAnsi="Calibri"/>
+          <w:color w:val="000000" w:themeColor="text1"/>
           <w:sz w:val="21"/>
         </w:rPr>
       </w:pPr>
       <w:r>
         <w:rPr>
+          <w:rFonts w:ascii="Calibri" w:hAnsi="Calibri"/>
+          <w:color w:val="000000" w:themeColor="text1"/>
           <w:sz w:val="21"/>
         </w:rPr>
         <w:t>Note: A major repair or alteration may require a signed Form 337 for return to service. This document will only serve as an inspection record when a Form 337 is required for return to service. It will not constitute a release to service or supersede the requirement for a completed FAA Form 337</w:t>
@@ -2691,29 +3288,39 @@
       <w:pPr>
         <w:ind w:left="-990" w:right="-720"/>
         <w:rPr>
+          <w:rFonts w:ascii="Calibri" w:hAnsi="Calibri"/>
+          <w:color w:val="000000" w:themeColor="text1"/>
           <w:sz w:val="21"/>
         </w:rPr>
       </w:pPr>
       <w:r>
         <w:rPr>
+          <w:rFonts w:ascii="Calibri" w:hAnsi="Calibri"/>
+          <w:color w:val="000000" w:themeColor="text1"/>
           <w:sz w:val="21"/>
         </w:rPr>
         <w:t>The above identified aircraft system or appliance was repaired in accordance with the current FAR’s; manufacturer approved repair / overhaul data, and this repair station’s Repair Stations and Quality Control Manuals as accepted by the FAA. It is the responsibility of the persons or agency installing the above appliance or operating this aircraft to ensure its airworthiness at time of use or installation</w:t>
       </w:r>
       <w:r>
         <w:rPr>
+          <w:rFonts w:ascii="Calibri" w:hAnsi="Calibri"/>
+          <w:color w:val="000000" w:themeColor="text1"/>
           <w:sz w:val="21"/>
         </w:rPr>
         <w:t>.</w:t>
       </w:r>
       <w:r>
         <w:rPr>
-          <w:sz w:val="21"/>
-        </w:rPr>
-        <w:tab/>
-      </w:r>
-      <w:r>
-        <w:rPr>
+          <w:rFonts w:ascii="Calibri" w:hAnsi="Calibri"/>
+          <w:color w:val="000000" w:themeColor="text1"/>
+          <w:sz w:val="21"/>
+        </w:rPr>
+        <w:tab/>
+      </w:r>
+      <w:r>
+        <w:rPr>
+          <w:rFonts w:ascii="Calibri" w:hAnsi="Calibri"/>
+          <w:color w:val="000000" w:themeColor="text1"/>
           <w:sz w:val="21"/>
         </w:rPr>
         <w:tab/>
@@ -2721,12 +3328,16 @@
       </w:r>
       <w:r>
         <w:rPr>
+          <w:rFonts w:ascii="Calibri" w:hAnsi="Calibri"/>
+          <w:color w:val="000000" w:themeColor="text1"/>
           <w:sz w:val="21"/>
         </w:rPr>
         <w:t xml:space="preserve">                                                                                                    </w:t>
       </w:r>
       <w:r>
         <w:rPr>
+          <w:rFonts w:ascii="Calibri" w:hAnsi="Calibri"/>
+          <w:color w:val="000000" w:themeColor="text1"/>
           <w:sz w:val="21"/>
         </w:rPr>
         <w:t>Approved For</w:t>
@@ -2736,29 +3347,39 @@
       <w:pPr>
         <w:ind w:left="-990" w:right="-720"/>
         <w:rPr>
+          <w:rFonts w:ascii="Calibri" w:hAnsi="Calibri"/>
+          <w:color w:val="000000" w:themeColor="text1"/>
           <w:sz w:val="21"/>
         </w:rPr>
       </w:pPr>
       <w:r>
         <w:rPr>
+          <w:rFonts w:ascii="Calibri" w:hAnsi="Calibri"/>
+          <w:color w:val="000000" w:themeColor="text1"/>
           <w:sz w:val="21"/>
         </w:rPr>
         <w:t>Repair Technician</w:t>
       </w:r>
       <w:r>
         <w:rPr>
-          <w:sz w:val="21"/>
-        </w:rPr>
-        <w:tab/>
-      </w:r>
-      <w:r>
-        <w:rPr>
-          <w:sz w:val="21"/>
-        </w:rPr>
-        <w:tab/>
-      </w:r>
-      <w:r>
-        <w:rPr>
+          <w:rFonts w:ascii="Calibri" w:hAnsi="Calibri"/>
+          <w:color w:val="000000" w:themeColor="text1"/>
+          <w:sz w:val="21"/>
+        </w:rPr>
+        <w:tab/>
+      </w:r>
+      <w:r>
+        <w:rPr>
+          <w:rFonts w:ascii="Calibri" w:hAnsi="Calibri"/>
+          <w:color w:val="000000" w:themeColor="text1"/>
+          <w:sz w:val="21"/>
+        </w:rPr>
+        <w:tab/>
+      </w:r>
+      <w:r>
+        <w:rPr>
+          <w:rFonts w:ascii="Calibri" w:hAnsi="Calibri"/>
+          <w:color w:val="000000" w:themeColor="text1"/>
           <w:sz w:val="21"/>
         </w:rPr>
         <w:tab/>
@@ -2766,18 +3387,24 @@
       </w:r>
       <w:r>
         <w:rPr>
-          <w:sz w:val="21"/>
-        </w:rPr>
-        <w:tab/>
-      </w:r>
-      <w:r>
-        <w:rPr>
-          <w:sz w:val="21"/>
-        </w:rPr>
-        <w:tab/>
-      </w:r>
-      <w:r>
-        <w:rPr>
+          <w:rFonts w:ascii="Calibri" w:hAnsi="Calibri"/>
+          <w:color w:val="000000" w:themeColor="text1"/>
+          <w:sz w:val="21"/>
+        </w:rPr>
+        <w:tab/>
+      </w:r>
+      <w:r>
+        <w:rPr>
+          <w:rFonts w:ascii="Calibri" w:hAnsi="Calibri"/>
+          <w:color w:val="000000" w:themeColor="text1"/>
+          <w:sz w:val="21"/>
+        </w:rPr>
+        <w:tab/>
+      </w:r>
+      <w:r>
+        <w:rPr>
+          <w:rFonts w:ascii="Calibri" w:hAnsi="Calibri"/>
+          <w:color w:val="000000" w:themeColor="text1"/>
           <w:sz w:val="21"/>
         </w:rPr>
         <w:tab/>
@@ -2785,12 +3412,16 @@
       </w:r>
       <w:r>
         <w:rPr>
-          <w:sz w:val="21"/>
-        </w:rPr>
-        <w:tab/>
-      </w:r>
-      <w:r>
-        <w:rPr>
+          <w:rFonts w:ascii="Calibri" w:hAnsi="Calibri"/>
+          <w:color w:val="000000" w:themeColor="text1"/>
+          <w:sz w:val="21"/>
+        </w:rPr>
+        <w:tab/>
+      </w:r>
+      <w:r>
+        <w:rPr>
+          <w:rFonts w:ascii="Calibri" w:hAnsi="Calibri"/>
+          <w:color w:val="000000" w:themeColor="text1"/>
           <w:sz w:val="21"/>
         </w:rPr>
         <w:tab/>
@@ -2801,29 +3432,39 @@
       <w:pPr>
         <w:ind w:left="-990" w:right="-720"/>
         <w:rPr>
+          <w:rFonts w:ascii="Calibri" w:hAnsi="Calibri"/>
+          <w:color w:val="000000" w:themeColor="text1"/>
           <w:sz w:val="21"/>
         </w:rPr>
       </w:pPr>
       <w:r>
         <w:rPr>
+          <w:rFonts w:ascii="Calibri" w:hAnsi="Calibri"/>
+          <w:color w:val="000000" w:themeColor="text1"/>
           <w:sz w:val="21"/>
         </w:rPr>
         <w:t xml:space="preserve"> </w:t>
       </w:r>
       <w:r>
         <w:rPr>
-          <w:sz w:val="21"/>
-        </w:rPr>
-        <w:tab/>
-      </w:r>
-      <w:r>
-        <w:rPr>
-          <w:sz w:val="21"/>
-        </w:rPr>
-        <w:tab/>
-      </w:r>
-      <w:r>
-        <w:rPr>
+          <w:rFonts w:ascii="Calibri" w:hAnsi="Calibri"/>
+          <w:color w:val="000000" w:themeColor="text1"/>
+          <w:sz w:val="21"/>
+        </w:rPr>
+        <w:tab/>
+      </w:r>
+      <w:r>
+        <w:rPr>
+          <w:rFonts w:ascii="Calibri" w:hAnsi="Calibri"/>
+          <w:color w:val="000000" w:themeColor="text1"/>
+          <w:sz w:val="21"/>
+        </w:rPr>
+        <w:tab/>
+      </w:r>
+      <w:r>
+        <w:rPr>
+          <w:rFonts w:ascii="Calibri" w:hAnsi="Calibri"/>
+          <w:color w:val="000000" w:themeColor="text1"/>
           <w:sz w:val="21"/>
         </w:rPr>
         <w:tab/>
@@ -2831,12 +3472,16 @@
       </w:r>
       <w:r>
         <w:rPr>
+          <w:rFonts w:ascii="Calibri" w:hAnsi="Calibri"/>
+          <w:color w:val="000000" w:themeColor="text1"/>
           <w:sz w:val="21"/>
         </w:rPr>
         <w:t xml:space="preserve">        </w:t>
       </w:r>
       <w:r>
         <w:rPr>
+          <w:rFonts w:ascii="Calibri" w:hAnsi="Calibri"/>
+          <w:color w:val="000000" w:themeColor="text1"/>
           <w:sz w:val="21"/>
         </w:rPr>
         <w:t xml:space="preserve">  Yes          No        </w:t>
@@ -2846,6 +3491,8 @@
       <w:pPr>
         <w:ind w:left="-990" w:right="-720"/>
         <w:rPr>
+          <w:rFonts w:ascii="Calibri" w:hAnsi="Calibri"/>
+          <w:color w:val="000000" w:themeColor="text1"/>
           <w:sz w:val="21"/>
         </w:rPr>
       </w:pPr>
@@ -2854,29 +3501,39 @@
       <w:pPr>
         <w:ind w:left="-990" w:right="-720"/>
         <w:rPr>
+          <w:rFonts w:ascii="Calibri" w:hAnsi="Calibri"/>
+          <w:color w:val="000000" w:themeColor="text1"/>
           <w:sz w:val="21"/>
         </w:rPr>
       </w:pPr>
       <w:r>
         <w:rPr>
+          <w:rFonts w:ascii="Calibri" w:hAnsi="Calibri"/>
+          <w:color w:val="000000" w:themeColor="text1"/>
           <w:sz w:val="21"/>
         </w:rPr>
         <w:t>Signature Required</w:t>
       </w:r>
       <w:r>
         <w:rPr>
-          <w:sz w:val="21"/>
-        </w:rPr>
-        <w:tab/>
-      </w:r>
-      <w:r>
-        <w:rPr>
-          <w:sz w:val="21"/>
-        </w:rPr>
-        <w:tab/>
-      </w:r>
-      <w:r>
-        <w:rPr>
+          <w:rFonts w:ascii="Calibri" w:hAnsi="Calibri"/>
+          <w:color w:val="000000" w:themeColor="text1"/>
+          <w:sz w:val="21"/>
+        </w:rPr>
+        <w:tab/>
+      </w:r>
+      <w:r>
+        <w:rPr>
+          <w:rFonts w:ascii="Calibri" w:hAnsi="Calibri"/>
+          <w:color w:val="000000" w:themeColor="text1"/>
+          <w:sz w:val="21"/>
+        </w:rPr>
+        <w:tab/>
+      </w:r>
+      <w:r>
+        <w:rPr>
+          <w:rFonts w:ascii="Calibri" w:hAnsi="Calibri"/>
+          <w:color w:val="000000" w:themeColor="text1"/>
           <w:sz w:val="21"/>
         </w:rPr>
         <w:tab/>
@@ -3061,7 +3718,10 @@
     </w:r>
     <w:r>
       <w:tab/>
-      <w:t xml:space="preserve">(801)-550- </w:t>
+      <w:t>(801)-550-</w:t>
+    </w:r>
+    <w:r>
+      <w:t>5676</w:t>
     </w:r>
   </w:p>
 </w:hdr>
@@ -4219,7 +4879,7 @@
 </file>
 
 <file path=customXml/itemProps1.xml><?xml version="1.0" encoding="utf-8"?>
-<ds:datastoreItem xmlns:ds="http://schemas.openxmlformats.org/officeDocument/2006/customXml" ds:itemID="{11F09BD8-CAE7-C440-A90B-1F8B8E72E27D}">
+<ds:datastoreItem xmlns:ds="http://schemas.openxmlformats.org/officeDocument/2006/customXml" ds:itemID="{E7628B7E-E18E-844B-ADA7-6460E696066F}">
   <ds:schemaRefs>
     <ds:schemaRef ds:uri="http://schemas.openxmlformats.org/officeDocument/2006/bibliography"/>
   </ds:schemaRefs>

</xml_diff>